<commit_message>
Review Validation and Verification document version 1.0
found the following :
1- Error in the referring to baseline of SRS
2- Wrong definition of validation testing
</commit_message>
<xml_diff>
--- a/PM/Verification and validation document.docx
+++ b/PM/Verification and validation document.docx
@@ -2,53 +2,6 @@
 <file path=word/document.xml><?xml version="1.0" encoding="utf-8"?>
 <w:document xmlns:wpc="http://schemas.microsoft.com/office/word/2010/wordprocessingCanvas" xmlns:mc="http://schemas.openxmlformats.org/markup-compatibility/2006" xmlns:o="urn:schemas-microsoft-com:office:office" xmlns:r="http://schemas.openxmlformats.org/officeDocument/2006/relationships" xmlns:m="http://schemas.openxmlformats.org/officeDocument/2006/math" xmlns:v="urn:schemas-microsoft-com:vml" xmlns:wp14="http://schemas.microsoft.com/office/word/2010/wordprocessingDrawing" xmlns:wp="http://schemas.openxmlformats.org/drawingml/2006/wordprocessingDrawing" xmlns:w10="urn:schemas-microsoft-com:office:word" xmlns:w="http://schemas.openxmlformats.org/wordprocessingml/2006/main" xmlns:w14="http://schemas.microsoft.com/office/word/2010/wordml" xmlns:w15="http://schemas.microsoft.com/office/word/2012/wordml" xmlns:wpg="http://schemas.microsoft.com/office/word/2010/wordprocessingGroup" xmlns:wpi="http://schemas.microsoft.com/office/word/2010/wordprocessingInk" xmlns:wne="http://schemas.microsoft.com/office/word/2006/wordml" xmlns:wps="http://schemas.microsoft.com/office/word/2010/wordprocessingShape" mc:Ignorable="w14 w15 wp14">
   <w:body>
-    <w:p>
-      <w:pPr>
-        <w:rPr>
-          <w:i/>
-          <w:sz w:val="16"/>
-        </w:rPr>
-      </w:pPr>
-      <w:bookmarkStart w:id="0" w:name="_GoBack"/>
-      <w:bookmarkEnd w:id="0"/>
-    </w:p>
-    <w:p>
-      <w:pPr>
-        <w:rPr>
-          <w:i/>
-          <w:sz w:val="16"/>
-        </w:rPr>
-      </w:pPr>
-    </w:p>
-    <w:p>
-      <w:pPr>
-        <w:rPr>
-          <w:i/>
-          <w:sz w:val="16"/>
-        </w:rPr>
-      </w:pPr>
-    </w:p>
-    <w:p>
-      <w:pPr>
-        <w:rPr>
-          <w:sz w:val="32"/>
-        </w:rPr>
-      </w:pPr>
-    </w:p>
-    <w:p>
-      <w:pPr>
-        <w:rPr>
-          <w:sz w:val="32"/>
-        </w:rPr>
-      </w:pPr>
-    </w:p>
-    <w:p>
-      <w:pPr>
-        <w:rPr>
-          <w:sz w:val="32"/>
-        </w:rPr>
-      </w:pPr>
-    </w:p>
     <w:p>
       <w:pPr>
         <w:rPr>
@@ -372,28 +325,6 @@
         <w:t>0</w:t>
       </w:r>
     </w:p>
-    <w:p>
-      <w:pPr>
-        <w:jc w:val="right"/>
-        <w:rPr>
-          <w:rFonts w:ascii="Arial" w:hAnsi="Arial"/>
-          <w:sz w:val="44"/>
-          <w:szCs w:val="44"/>
-        </w:rPr>
-      </w:pPr>
-    </w:p>
-    <w:p>
-      <w:pPr>
-        <w:rPr>
-          <w:rFonts w:ascii="Arial" w:hAnsi="Arial"/>
-          <w:b/>
-          <w:sz w:val="28"/>
-        </w:rPr>
-      </w:pPr>
-    </w:p>
-    <w:p/>
-    <w:p/>
-    <w:p/>
     <w:p/>
     <w:p/>
     <w:p>
@@ -421,8 +352,8 @@
     <w:tbl>
       <w:tblPr>
         <w:tblStyle w:val="TableGrid"/>
-        <w:tblW w:w="9175" w:type="dxa"/>
-        <w:jc w:val="center"/>
+        <w:tblW w:w="9637" w:type="dxa"/>
+        <w:tblInd w:w="-1025" w:type="dxa"/>
         <w:tblBorders>
           <w:bottom w:val="single" w:sz="18" w:space="0" w:color="auto"/>
           <w:right w:val="single" w:sz="18" w:space="0" w:color="auto"/>
@@ -430,20 +361,18 @@
         <w:tblLook w:val="01E0" w:firstRow="1" w:lastRow="1" w:firstColumn="1" w:lastColumn="1" w:noHBand="0" w:noVBand="0"/>
       </w:tblPr>
       <w:tblGrid>
-        <w:gridCol w:w="1019"/>
-        <w:gridCol w:w="1766"/>
-        <w:gridCol w:w="1170"/>
-        <w:gridCol w:w="1440"/>
-        <w:gridCol w:w="1350"/>
-        <w:gridCol w:w="2430"/>
+        <w:gridCol w:w="994"/>
+        <w:gridCol w:w="1399"/>
+        <w:gridCol w:w="944"/>
+        <w:gridCol w:w="1096"/>
+        <w:gridCol w:w="953"/>
+        <w:gridCol w:w="1574"/>
+        <w:gridCol w:w="2677"/>
       </w:tblGrid>
       <w:tr>
-        <w:trPr>
-          <w:jc w:val="center"/>
-        </w:trPr>
         <w:tc>
           <w:tcPr>
-            <w:tcW w:w="1019" w:type="dxa"/>
+            <w:tcW w:w="994" w:type="dxa"/>
             <w:tcBorders>
               <w:bottom w:val="single" w:sz="4" w:space="0" w:color="auto"/>
             </w:tcBorders>
@@ -461,7 +390,7 @@
         </w:tc>
         <w:tc>
           <w:tcPr>
-            <w:tcW w:w="1766" w:type="dxa"/>
+            <w:tcW w:w="1399" w:type="dxa"/>
             <w:tcBorders>
               <w:bottom w:val="single" w:sz="4" w:space="0" w:color="auto"/>
             </w:tcBorders>
@@ -479,7 +408,7 @@
         </w:tc>
         <w:tc>
           <w:tcPr>
-            <w:tcW w:w="1170" w:type="dxa"/>
+            <w:tcW w:w="944" w:type="dxa"/>
             <w:tcBorders>
               <w:bottom w:val="single" w:sz="4" w:space="0" w:color="auto"/>
             </w:tcBorders>
@@ -497,7 +426,7 @@
         </w:tc>
         <w:tc>
           <w:tcPr>
-            <w:tcW w:w="1440" w:type="dxa"/>
+            <w:tcW w:w="1096" w:type="dxa"/>
             <w:tcBorders>
               <w:bottom w:val="single" w:sz="4" w:space="0" w:color="auto"/>
             </w:tcBorders>
@@ -515,7 +444,7 @@
         </w:tc>
         <w:tc>
           <w:tcPr>
-            <w:tcW w:w="1350" w:type="dxa"/>
+            <w:tcW w:w="953" w:type="dxa"/>
             <w:tcBorders>
               <w:bottom w:val="single" w:sz="4" w:space="0" w:color="auto"/>
             </w:tcBorders>
@@ -533,7 +462,7 @@
         </w:tc>
         <w:tc>
           <w:tcPr>
-            <w:tcW w:w="2430" w:type="dxa"/>
+            <w:tcW w:w="1574" w:type="dxa"/>
             <w:tcBorders>
               <w:bottom w:val="single" w:sz="4" w:space="0" w:color="auto"/>
             </w:tcBorders>
@@ -549,14 +478,28 @@
             </w:r>
           </w:p>
         </w:tc>
+        <w:tc>
+          <w:tcPr>
+            <w:tcW w:w="2677" w:type="dxa"/>
+            <w:tcBorders>
+              <w:bottom w:val="single" w:sz="4" w:space="0" w:color="auto"/>
+            </w:tcBorders>
+            <w:shd w:val="clear" w:color="auto" w:fill="00B0F0"/>
+          </w:tcPr>
+          <w:p>
+            <w:pPr>
+              <w:jc w:val="center"/>
+            </w:pPr>
+            <w:r>
+              <w:t>Comments</w:t>
+            </w:r>
+          </w:p>
+        </w:tc>
       </w:tr>
       <w:tr>
-        <w:trPr>
-          <w:jc w:val="center"/>
-        </w:trPr>
         <w:tc>
           <w:tcPr>
-            <w:tcW w:w="1019" w:type="dxa"/>
+            <w:tcW w:w="994" w:type="dxa"/>
             <w:tcBorders>
               <w:top w:val="single" w:sz="4" w:space="0" w:color="auto"/>
             </w:tcBorders>
@@ -573,7 +516,7 @@
         </w:tc>
         <w:tc>
           <w:tcPr>
-            <w:tcW w:w="1766" w:type="dxa"/>
+            <w:tcW w:w="1399" w:type="dxa"/>
             <w:tcBorders>
               <w:top w:val="single" w:sz="4" w:space="0" w:color="auto"/>
             </w:tcBorders>
@@ -581,23 +524,32 @@
           </w:tcPr>
           <w:p>
             <w:r>
-              <w:t>Ahmed Hamdy</w:t>
+              <w:t xml:space="preserve">Ahmed </w:t>
+            </w:r>
+            <w:proofErr w:type="spellStart"/>
+            <w:r>
+              <w:t>Hamdy</w:t>
+            </w:r>
+            <w:proofErr w:type="spellEnd"/>
+          </w:p>
+        </w:tc>
+        <w:tc>
+          <w:tcPr>
+            <w:tcW w:w="944" w:type="dxa"/>
+            <w:tcBorders>
+              <w:top w:val="single" w:sz="4" w:space="0" w:color="auto"/>
+            </w:tcBorders>
+            <w:vAlign w:val="center"/>
+          </w:tcPr>
+          <w:p>
+            <w:r>
+              <w:t>2-May-19</w:t>
             </w:r>
           </w:p>
         </w:tc>
         <w:tc>
           <w:tcPr>
-            <w:tcW w:w="1170" w:type="dxa"/>
-            <w:tcBorders>
-              <w:top w:val="single" w:sz="4" w:space="0" w:color="auto"/>
-            </w:tcBorders>
-            <w:vAlign w:val="center"/>
-          </w:tcPr>
-          <w:p/>
-        </w:tc>
-        <w:tc>
-          <w:tcPr>
-            <w:tcW w:w="1440" w:type="dxa"/>
+            <w:tcW w:w="1096" w:type="dxa"/>
             <w:tcBorders>
               <w:top w:val="single" w:sz="4" w:space="0" w:color="auto"/>
             </w:tcBorders>
@@ -607,11 +559,14 @@
             <w:pPr>
               <w:jc w:val="center"/>
             </w:pPr>
+            <w:r>
+              <w:t>Alaa Gamal</w:t>
+            </w:r>
           </w:p>
         </w:tc>
         <w:tc>
           <w:tcPr>
-            <w:tcW w:w="1350" w:type="dxa"/>
+            <w:tcW w:w="953" w:type="dxa"/>
             <w:tcBorders>
               <w:top w:val="single" w:sz="4" w:space="0" w:color="auto"/>
             </w:tcBorders>
@@ -621,11 +576,14 @@
             <w:pPr>
               <w:jc w:val="center"/>
             </w:pPr>
+            <w:r>
+              <w:t>3-May-19</w:t>
+            </w:r>
           </w:p>
         </w:tc>
         <w:tc>
           <w:tcPr>
-            <w:tcW w:w="2430" w:type="dxa"/>
+            <w:tcW w:w="1574" w:type="dxa"/>
             <w:tcBorders>
               <w:top w:val="single" w:sz="4" w:space="0" w:color="auto"/>
             </w:tcBorders>
@@ -640,144 +598,191 @@
             </w:r>
           </w:p>
         </w:tc>
+        <w:tc>
+          <w:tcPr>
+            <w:tcW w:w="2677" w:type="dxa"/>
+            <w:tcBorders>
+              <w:top w:val="single" w:sz="4" w:space="0" w:color="auto"/>
+            </w:tcBorders>
+          </w:tcPr>
+          <w:p>
+            <w:pPr>
+              <w:pStyle w:val="ListParagraph"/>
+              <w:numPr>
+                <w:ilvl w:val="0"/>
+                <w:numId w:val="13"/>
+              </w:numPr>
+            </w:pPr>
+            <w:r>
+              <w:t xml:space="preserve">In references we can refer to the baseline of SRS not specific version </w:t>
+            </w:r>
+          </w:p>
+          <w:p>
+            <w:pPr>
+              <w:pStyle w:val="ListParagraph"/>
+              <w:numPr>
+                <w:ilvl w:val="0"/>
+                <w:numId w:val="13"/>
+              </w:numPr>
+            </w:pPr>
+            <w:r>
+              <w:t xml:space="preserve">Validation testing makes sure that </w:t>
+            </w:r>
+            <w:r>
+              <w:t xml:space="preserve">the system meets the </w:t>
+            </w:r>
+            <w:r>
+              <w:t>customer needs (section 5.4.1 test plan)</w:t>
+            </w:r>
+          </w:p>
+        </w:tc>
       </w:tr>
       <w:tr>
-        <w:trPr>
-          <w:jc w:val="center"/>
-        </w:trPr>
         <w:tc>
           <w:tcPr>
-            <w:tcW w:w="1019" w:type="dxa"/>
+            <w:tcW w:w="994" w:type="dxa"/>
             <w:vAlign w:val="center"/>
           </w:tcPr>
           <w:p/>
         </w:tc>
         <w:tc>
           <w:tcPr>
-            <w:tcW w:w="1766" w:type="dxa"/>
+            <w:tcW w:w="1399" w:type="dxa"/>
             <w:vAlign w:val="center"/>
           </w:tcPr>
           <w:p/>
         </w:tc>
         <w:tc>
           <w:tcPr>
-            <w:tcW w:w="1170" w:type="dxa"/>
+            <w:tcW w:w="944" w:type="dxa"/>
             <w:vAlign w:val="center"/>
           </w:tcPr>
           <w:p/>
         </w:tc>
         <w:tc>
           <w:tcPr>
-            <w:tcW w:w="1440" w:type="dxa"/>
+            <w:tcW w:w="1096" w:type="dxa"/>
             <w:vAlign w:val="center"/>
           </w:tcPr>
           <w:p/>
         </w:tc>
         <w:tc>
           <w:tcPr>
-            <w:tcW w:w="1350" w:type="dxa"/>
+            <w:tcW w:w="953" w:type="dxa"/>
             <w:vAlign w:val="center"/>
           </w:tcPr>
           <w:p/>
         </w:tc>
         <w:tc>
           <w:tcPr>
-            <w:tcW w:w="2430" w:type="dxa"/>
-            <w:vAlign w:val="center"/>
-          </w:tcPr>
-          <w:p/>
-        </w:tc>
-      </w:tr>
-      <w:tr>
-        <w:trPr>
-          <w:jc w:val="center"/>
-        </w:trPr>
-        <w:tc>
-          <w:tcPr>
-            <w:tcW w:w="1019" w:type="dxa"/>
+            <w:tcW w:w="1574" w:type="dxa"/>
             <w:vAlign w:val="center"/>
           </w:tcPr>
           <w:p/>
         </w:tc>
         <w:tc>
           <w:tcPr>
-            <w:tcW w:w="1766" w:type="dxa"/>
+            <w:tcW w:w="2677" w:type="dxa"/>
+          </w:tcPr>
+          <w:p/>
+        </w:tc>
+      </w:tr>
+      <w:tr>
+        <w:tc>
+          <w:tcPr>
+            <w:tcW w:w="994" w:type="dxa"/>
             <w:vAlign w:val="center"/>
           </w:tcPr>
           <w:p/>
         </w:tc>
         <w:tc>
           <w:tcPr>
-            <w:tcW w:w="1170" w:type="dxa"/>
+            <w:tcW w:w="1399" w:type="dxa"/>
             <w:vAlign w:val="center"/>
           </w:tcPr>
           <w:p/>
         </w:tc>
         <w:tc>
           <w:tcPr>
-            <w:tcW w:w="1440" w:type="dxa"/>
+            <w:tcW w:w="944" w:type="dxa"/>
             <w:vAlign w:val="center"/>
           </w:tcPr>
           <w:p/>
         </w:tc>
         <w:tc>
           <w:tcPr>
-            <w:tcW w:w="1350" w:type="dxa"/>
+            <w:tcW w:w="1096" w:type="dxa"/>
             <w:vAlign w:val="center"/>
           </w:tcPr>
           <w:p/>
         </w:tc>
         <w:tc>
           <w:tcPr>
-            <w:tcW w:w="2430" w:type="dxa"/>
-            <w:vAlign w:val="center"/>
-          </w:tcPr>
-          <w:p/>
-        </w:tc>
-      </w:tr>
-      <w:tr>
-        <w:trPr>
-          <w:jc w:val="center"/>
-        </w:trPr>
-        <w:tc>
-          <w:tcPr>
-            <w:tcW w:w="1019" w:type="dxa"/>
+            <w:tcW w:w="953" w:type="dxa"/>
             <w:vAlign w:val="center"/>
           </w:tcPr>
           <w:p/>
         </w:tc>
         <w:tc>
           <w:tcPr>
-            <w:tcW w:w="1766" w:type="dxa"/>
+            <w:tcW w:w="1574" w:type="dxa"/>
             <w:vAlign w:val="center"/>
           </w:tcPr>
           <w:p/>
         </w:tc>
         <w:tc>
           <w:tcPr>
-            <w:tcW w:w="1170" w:type="dxa"/>
+            <w:tcW w:w="2677" w:type="dxa"/>
+          </w:tcPr>
+          <w:p/>
+        </w:tc>
+      </w:tr>
+      <w:tr>
+        <w:tc>
+          <w:tcPr>
+            <w:tcW w:w="994" w:type="dxa"/>
             <w:vAlign w:val="center"/>
           </w:tcPr>
           <w:p/>
         </w:tc>
         <w:tc>
           <w:tcPr>
-            <w:tcW w:w="1440" w:type="dxa"/>
+            <w:tcW w:w="1399" w:type="dxa"/>
             <w:vAlign w:val="center"/>
           </w:tcPr>
           <w:p/>
         </w:tc>
         <w:tc>
           <w:tcPr>
-            <w:tcW w:w="1350" w:type="dxa"/>
+            <w:tcW w:w="944" w:type="dxa"/>
             <w:vAlign w:val="center"/>
           </w:tcPr>
           <w:p/>
         </w:tc>
         <w:tc>
           <w:tcPr>
-            <w:tcW w:w="2430" w:type="dxa"/>
+            <w:tcW w:w="1096" w:type="dxa"/>
             <w:vAlign w:val="center"/>
+          </w:tcPr>
+          <w:p/>
+        </w:tc>
+        <w:tc>
+          <w:tcPr>
+            <w:tcW w:w="953" w:type="dxa"/>
+            <w:vAlign w:val="center"/>
+          </w:tcPr>
+          <w:p/>
+        </w:tc>
+        <w:tc>
+          <w:tcPr>
+            <w:tcW w:w="1574" w:type="dxa"/>
+            <w:vAlign w:val="center"/>
+          </w:tcPr>
+          <w:p/>
+        </w:tc>
+        <w:tc>
+          <w:tcPr>
+            <w:tcW w:w="2677" w:type="dxa"/>
           </w:tcPr>
           <w:p/>
         </w:tc>
@@ -3940,16 +3945,41 @@
       <w:pPr>
         <w:pStyle w:val="Heading1"/>
       </w:pPr>
-      <w:bookmarkStart w:id="1" w:name="_Toc55957527"/>
+      <w:bookmarkStart w:id="0" w:name="_Toc55957527"/>
       <w:r>
         <w:lastRenderedPageBreak/>
         <w:t>Introduction</w:t>
       </w:r>
+      <w:bookmarkEnd w:id="0"/>
+    </w:p>
+    <w:p>
+      <w:r>
+        <w:t>This section of the Software Verification and Validation Plan defines the purpose, scope, and goals of the plan. The software project must be identified and the specific software product items, covered by the plan, must be identified. The specific goals of the verification and validation effort must be specified.</w:t>
+      </w:r>
+    </w:p>
+    <w:p/>
+    <w:p>
+      <w:pPr>
+        <w:pStyle w:val="Heading2"/>
+      </w:pPr>
+      <w:bookmarkStart w:id="1" w:name="_Toc55957528"/>
+      <w:r>
+        <w:t>Scope</w:t>
+      </w:r>
       <w:bookmarkEnd w:id="1"/>
     </w:p>
     <w:p>
       <w:r>
-        <w:t>This section of the Software Verification and Validation Plan defines the purpose, scope, and goals of the plan. The software project must be identified and the specific software product items, covered by the plan, must be identified. The specific goals of the verification and validation effort must be specified.</w:t>
+        <w:t>The Software Verification and Validation Plan (SVVP) is produced for and limited to the</w:t>
+      </w:r>
+      <w:r>
+        <w:t xml:space="preserve"> Internet Banking System.</w:t>
+      </w:r>
+      <w:r>
+        <w:t xml:space="preserve"> </w:t>
+      </w:r>
+      <w:r>
+        <w:t xml:space="preserve">Software V&amp;V employs review, analysis, and testing techniques to determine whether a software product and its intermediate deliverables comply with requirements. </w:t>
       </w:r>
     </w:p>
     <w:p/>
@@ -3957,36 +3987,11 @@
       <w:pPr>
         <w:pStyle w:val="Heading2"/>
       </w:pPr>
-      <w:bookmarkStart w:id="2" w:name="_Toc55957528"/>
-      <w:r>
-        <w:t>Scope</w:t>
+      <w:bookmarkStart w:id="2" w:name="_Toc55957529"/>
+      <w:r>
+        <w:t>Objectives</w:t>
       </w:r>
       <w:bookmarkEnd w:id="2"/>
-    </w:p>
-    <w:p>
-      <w:r>
-        <w:t>The Software Verification and Validation Plan (SVVP) is produced for and limited to the</w:t>
-      </w:r>
-      <w:r>
-        <w:t xml:space="preserve"> Internet Banking System.</w:t>
-      </w:r>
-      <w:r>
-        <w:t xml:space="preserve"> </w:t>
-      </w:r>
-      <w:r>
-        <w:t xml:space="preserve">Software V&amp;V employs review, analysis, and testing techniques to determine whether a software product and its intermediate deliverables comply with requirements. </w:t>
-      </w:r>
-    </w:p>
-    <w:p/>
-    <w:p>
-      <w:pPr>
-        <w:pStyle w:val="Heading2"/>
-      </w:pPr>
-      <w:bookmarkStart w:id="3" w:name="_Toc55957529"/>
-      <w:r>
-        <w:t>Objectives</w:t>
-      </w:r>
-      <w:bookmarkEnd w:id="3"/>
     </w:p>
     <w:p>
       <w:r>
@@ -4059,11 +4064,11 @@
       <w:pPr>
         <w:pStyle w:val="Heading1"/>
       </w:pPr>
-      <w:bookmarkStart w:id="4" w:name="_Toc55957530"/>
+      <w:bookmarkStart w:id="3" w:name="_Toc55957530"/>
       <w:r>
         <w:t>References</w:t>
       </w:r>
-      <w:bookmarkEnd w:id="4"/>
+      <w:bookmarkEnd w:id="3"/>
     </w:p>
     <w:tbl>
       <w:tblPr>
@@ -4145,24 +4150,24 @@
       <w:pPr>
         <w:pStyle w:val="Heading1"/>
       </w:pPr>
-      <w:bookmarkStart w:id="5" w:name="_Toc55957531"/>
+      <w:bookmarkStart w:id="4" w:name="_Toc55957531"/>
       <w:r>
         <w:t>Definitions and</w:t>
       </w:r>
       <w:r>
         <w:t xml:space="preserve"> Acronyms</w:t>
       </w:r>
+      <w:bookmarkEnd w:id="4"/>
+    </w:p>
+    <w:p>
+      <w:pPr>
+        <w:pStyle w:val="Heading2"/>
+      </w:pPr>
+      <w:bookmarkStart w:id="5" w:name="_Toc55957532"/>
+      <w:r>
+        <w:t>Definitions</w:t>
+      </w:r>
       <w:bookmarkEnd w:id="5"/>
-    </w:p>
-    <w:p>
-      <w:pPr>
-        <w:pStyle w:val="Heading2"/>
-      </w:pPr>
-      <w:bookmarkStart w:id="6" w:name="_Toc55957532"/>
-      <w:r>
-        <w:t>Definitions</w:t>
-      </w:r>
-      <w:bookmarkEnd w:id="6"/>
     </w:p>
     <w:p>
       <w:pPr>
@@ -4234,25 +4239,25 @@
       <w:r>
         <w:br w:type="page"/>
       </w:r>
-      <w:bookmarkStart w:id="7" w:name="_Toc55957534"/>
+      <w:bookmarkStart w:id="6" w:name="_Toc55957534"/>
       <w:r>
         <w:lastRenderedPageBreak/>
         <w:t>Verification and Validation Overview</w:t>
       </w:r>
+      <w:bookmarkEnd w:id="6"/>
+      <w:r>
+        <w:t xml:space="preserve"> </w:t>
+      </w:r>
+    </w:p>
+    <w:p>
+      <w:pPr>
+        <w:pStyle w:val="Heading2"/>
+      </w:pPr>
+      <w:bookmarkStart w:id="7" w:name="_Toc55957536"/>
+      <w:r>
+        <w:t>Verification &amp; Validation Environment</w:t>
+      </w:r>
       <w:bookmarkEnd w:id="7"/>
-      <w:r>
-        <w:t xml:space="preserve"> </w:t>
-      </w:r>
-    </w:p>
-    <w:p>
-      <w:pPr>
-        <w:pStyle w:val="Heading2"/>
-      </w:pPr>
-      <w:bookmarkStart w:id="8" w:name="_Toc55957536"/>
-      <w:r>
-        <w:t>Verification &amp; Validation Environment</w:t>
-      </w:r>
-      <w:bookmarkEnd w:id="8"/>
     </w:p>
     <w:p>
       <w:pPr>
@@ -4330,30 +4335,30 @@
       <w:pPr>
         <w:pStyle w:val="Heading2"/>
       </w:pPr>
-      <w:bookmarkStart w:id="9" w:name="_Toc55957537"/>
+      <w:bookmarkStart w:id="8" w:name="_Toc55957537"/>
       <w:r>
         <w:t>Tools, Techniques, and Methodologies</w:t>
       </w:r>
+      <w:bookmarkEnd w:id="8"/>
+    </w:p>
+    <w:p>
+      <w:r>
+        <w:t>V&amp;V will be perfor</w:t>
+      </w:r>
+      <w:r>
+        <w:t>med by the following techniques.</w:t>
+      </w:r>
+    </w:p>
+    <w:p/>
+    <w:p>
+      <w:pPr>
+        <w:pStyle w:val="Heading3"/>
+      </w:pPr>
+      <w:bookmarkStart w:id="9" w:name="_Toc55957538"/>
+      <w:r>
+        <w:t>Verification</w:t>
+      </w:r>
       <w:bookmarkEnd w:id="9"/>
-    </w:p>
-    <w:p>
-      <w:r>
-        <w:t>V&amp;V will be perfor</w:t>
-      </w:r>
-      <w:r>
-        <w:t>med by the following techniques.</w:t>
-      </w:r>
-    </w:p>
-    <w:p/>
-    <w:p>
-      <w:pPr>
-        <w:pStyle w:val="Heading3"/>
-      </w:pPr>
-      <w:bookmarkStart w:id="10" w:name="_Toc55957538"/>
-      <w:r>
-        <w:t>Verification</w:t>
-      </w:r>
-      <w:bookmarkEnd w:id="10"/>
     </w:p>
     <w:p>
       <w:pPr>
@@ -4414,11 +4419,11 @@
       <w:pPr>
         <w:pStyle w:val="Heading3"/>
       </w:pPr>
-      <w:bookmarkStart w:id="11" w:name="_Toc55957539"/>
+      <w:bookmarkStart w:id="10" w:name="_Toc55957539"/>
       <w:r>
         <w:t>Validation</w:t>
       </w:r>
-      <w:bookmarkEnd w:id="11"/>
+      <w:bookmarkEnd w:id="10"/>
     </w:p>
     <w:p>
       <w:pPr>
@@ -4473,11 +4478,11 @@
       <w:pPr>
         <w:pStyle w:val="Heading3"/>
       </w:pPr>
-      <w:bookmarkStart w:id="12" w:name="_Toc55957540"/>
+      <w:bookmarkStart w:id="11" w:name="_Toc55957540"/>
       <w:r>
         <w:t>Review</w:t>
       </w:r>
-      <w:bookmarkEnd w:id="12"/>
+      <w:bookmarkEnd w:id="11"/>
     </w:p>
     <w:p>
       <w:pPr>
@@ -4505,26 +4510,26 @@
       <w:pPr>
         <w:pStyle w:val="Heading1"/>
       </w:pPr>
-      <w:bookmarkStart w:id="13" w:name="Heading1"/>
+      <w:bookmarkStart w:id="12" w:name="Heading1"/>
       <w:r>
         <w:br w:type="page"/>
       </w:r>
-      <w:bookmarkStart w:id="14" w:name="_Toc55957541"/>
+      <w:bookmarkStart w:id="13" w:name="_Toc55957541"/>
       <w:r>
         <w:lastRenderedPageBreak/>
         <w:t>Life-Cycle Verification and Validation</w:t>
       </w:r>
+      <w:bookmarkEnd w:id="13"/>
+    </w:p>
+    <w:p>
+      <w:pPr>
+        <w:pStyle w:val="Heading2"/>
+      </w:pPr>
+      <w:bookmarkStart w:id="14" w:name="_Toc55957542"/>
+      <w:r>
+        <w:t>Requirement Phase</w:t>
+      </w:r>
       <w:bookmarkEnd w:id="14"/>
-    </w:p>
-    <w:p>
-      <w:pPr>
-        <w:pStyle w:val="Heading2"/>
-      </w:pPr>
-      <w:bookmarkStart w:id="15" w:name="_Toc55957542"/>
-      <w:r>
-        <w:t>Requirement Phase</w:t>
-      </w:r>
-      <w:bookmarkEnd w:id="15"/>
     </w:p>
     <w:p>
       <w:r>
@@ -4571,13 +4576,13 @@
       <w:pPr>
         <w:pStyle w:val="Heading3"/>
       </w:pPr>
-      <w:bookmarkStart w:id="16" w:name="_Toc39740965"/>
-      <w:bookmarkStart w:id="17" w:name="_Toc55957543"/>
+      <w:bookmarkStart w:id="15" w:name="_Toc39740965"/>
+      <w:bookmarkStart w:id="16" w:name="_Toc55957543"/>
       <w:r>
         <w:t>Unambiguity</w:t>
       </w:r>
+      <w:bookmarkEnd w:id="15"/>
       <w:bookmarkEnd w:id="16"/>
-      <w:bookmarkEnd w:id="17"/>
     </w:p>
     <w:p>
       <w:r>
@@ -4594,13 +4599,13 @@
       <w:pPr>
         <w:pStyle w:val="Heading3"/>
       </w:pPr>
-      <w:bookmarkStart w:id="18" w:name="_Toc39740966"/>
-      <w:bookmarkStart w:id="19" w:name="_Toc55957544"/>
+      <w:bookmarkStart w:id="17" w:name="_Toc39740966"/>
+      <w:bookmarkStart w:id="18" w:name="_Toc55957544"/>
       <w:r>
         <w:t>Completeness</w:t>
       </w:r>
+      <w:bookmarkEnd w:id="17"/>
       <w:bookmarkEnd w:id="18"/>
-      <w:bookmarkEnd w:id="19"/>
     </w:p>
     <w:p>
       <w:r>
@@ -4620,13 +4625,13 @@
       <w:pPr>
         <w:pStyle w:val="Heading3"/>
       </w:pPr>
-      <w:bookmarkStart w:id="20" w:name="_Toc39740967"/>
-      <w:bookmarkStart w:id="21" w:name="_Toc55957545"/>
+      <w:bookmarkStart w:id="19" w:name="_Toc39740967"/>
+      <w:bookmarkStart w:id="20" w:name="_Toc55957545"/>
       <w:r>
         <w:t>Consistency</w:t>
       </w:r>
+      <w:bookmarkEnd w:id="19"/>
       <w:bookmarkEnd w:id="20"/>
-      <w:bookmarkEnd w:id="21"/>
     </w:p>
     <w:p>
       <w:r>
@@ -4643,13 +4648,13 @@
       <w:pPr>
         <w:pStyle w:val="Heading3"/>
       </w:pPr>
-      <w:bookmarkStart w:id="22" w:name="_Toc39740968"/>
-      <w:bookmarkStart w:id="23" w:name="_Toc55957546"/>
+      <w:bookmarkStart w:id="21" w:name="_Toc39740968"/>
+      <w:bookmarkStart w:id="22" w:name="_Toc55957546"/>
       <w:r>
         <w:t>Modifiability</w:t>
       </w:r>
+      <w:bookmarkEnd w:id="21"/>
       <w:bookmarkEnd w:id="22"/>
-      <w:bookmarkEnd w:id="23"/>
     </w:p>
     <w:p>
       <w:r>
@@ -4666,13 +4671,13 @@
       <w:pPr>
         <w:pStyle w:val="Heading3"/>
       </w:pPr>
-      <w:bookmarkStart w:id="24" w:name="_Toc39740969"/>
-      <w:bookmarkStart w:id="25" w:name="_Toc55957547"/>
+      <w:bookmarkStart w:id="23" w:name="_Toc39740969"/>
+      <w:bookmarkStart w:id="24" w:name="_Toc55957547"/>
       <w:r>
         <w:t>Traceability</w:t>
       </w:r>
+      <w:bookmarkEnd w:id="23"/>
       <w:bookmarkEnd w:id="24"/>
-      <w:bookmarkEnd w:id="25"/>
     </w:p>
     <w:p>
       <w:r>
@@ -4701,14 +4706,14 @@
       <w:pPr>
         <w:pStyle w:val="Heading2"/>
       </w:pPr>
-      <w:bookmarkStart w:id="26" w:name="_Toc39740971"/>
-      <w:bookmarkStart w:id="27" w:name="_Toc55957549"/>
+      <w:bookmarkStart w:id="25" w:name="_Toc39740971"/>
+      <w:bookmarkStart w:id="26" w:name="_Toc55957549"/>
       <w:r>
         <w:lastRenderedPageBreak/>
         <w:t>Design Phase</w:t>
       </w:r>
+      <w:bookmarkEnd w:id="25"/>
       <w:bookmarkEnd w:id="26"/>
-      <w:bookmarkEnd w:id="27"/>
     </w:p>
     <w:p>
       <w:r>
@@ -4773,13 +4778,13 @@
       <w:pPr>
         <w:pStyle w:val="Heading3"/>
       </w:pPr>
-      <w:bookmarkStart w:id="28" w:name="_Toc39740972"/>
-      <w:bookmarkStart w:id="29" w:name="_Toc55957550"/>
+      <w:bookmarkStart w:id="27" w:name="_Toc39740972"/>
+      <w:bookmarkStart w:id="28" w:name="_Toc55957550"/>
       <w:r>
         <w:t>Requirements Traceability</w:t>
       </w:r>
+      <w:bookmarkEnd w:id="27"/>
       <w:bookmarkEnd w:id="28"/>
-      <w:bookmarkEnd w:id="29"/>
     </w:p>
     <w:p>
       <w:pPr>
@@ -4940,13 +4945,13 @@
       <w:pPr>
         <w:pStyle w:val="Heading2"/>
       </w:pPr>
-      <w:bookmarkStart w:id="30" w:name="_Toc39740973"/>
-      <w:bookmarkStart w:id="31" w:name="_Toc55957551"/>
+      <w:bookmarkStart w:id="29" w:name="_Toc39740973"/>
+      <w:bookmarkStart w:id="30" w:name="_Toc55957551"/>
       <w:r>
         <w:t>Development Phase</w:t>
       </w:r>
+      <w:bookmarkEnd w:id="29"/>
       <w:bookmarkEnd w:id="30"/>
-      <w:bookmarkEnd w:id="31"/>
     </w:p>
     <w:p>
       <w:pPr>
@@ -4997,23 +5002,23 @@
       <w:pPr>
         <w:pStyle w:val="Heading3"/>
       </w:pPr>
-      <w:bookmarkStart w:id="32" w:name="_Toc39740974"/>
-      <w:bookmarkStart w:id="33" w:name="_Toc55957552"/>
+      <w:bookmarkStart w:id="31" w:name="_Toc39740974"/>
+      <w:bookmarkStart w:id="32" w:name="_Toc55957552"/>
       <w:r>
         <w:t>Proactive Techniques</w:t>
       </w:r>
+      <w:bookmarkEnd w:id="31"/>
       <w:bookmarkEnd w:id="32"/>
+    </w:p>
+    <w:p>
+      <w:pPr>
+        <w:pStyle w:val="Heading4"/>
+      </w:pPr>
+      <w:bookmarkStart w:id="33" w:name="_Toc39740975"/>
+      <w:r>
+        <w:t>Code Review</w:t>
+      </w:r>
       <w:bookmarkEnd w:id="33"/>
-    </w:p>
-    <w:p>
-      <w:pPr>
-        <w:pStyle w:val="Heading4"/>
-      </w:pPr>
-      <w:bookmarkStart w:id="34" w:name="_Toc39740975"/>
-      <w:r>
-        <w:t>Code Review</w:t>
-      </w:r>
-      <w:bookmarkEnd w:id="34"/>
     </w:p>
     <w:p>
       <w:pPr>
@@ -5088,22 +5093,22 @@
       <w:pPr>
         <w:pStyle w:val="Heading4"/>
       </w:pPr>
-      <w:bookmarkStart w:id="35" w:name="_Toc39740977"/>
+      <w:bookmarkStart w:id="34" w:name="_Toc39740977"/>
       <w:r>
         <w:t>Reactive Techniques</w:t>
       </w:r>
-      <w:bookmarkEnd w:id="35"/>
+      <w:bookmarkEnd w:id="34"/>
     </w:p>
     <w:p>
       <w:pPr>
         <w:pStyle w:val="ThirdHeading"/>
         <w:spacing w:line="240" w:lineRule="auto"/>
       </w:pPr>
-      <w:bookmarkStart w:id="36" w:name="_Toc39740978"/>
+      <w:bookmarkStart w:id="35" w:name="_Toc39740978"/>
       <w:r>
         <w:t>Defect Tracking</w:t>
       </w:r>
-      <w:bookmarkEnd w:id="36"/>
+      <w:bookmarkEnd w:id="35"/>
     </w:p>
     <w:p>
       <w:pPr>
@@ -5154,26 +5159,26 @@
       <w:pPr>
         <w:pStyle w:val="Heading2"/>
       </w:pPr>
-      <w:bookmarkStart w:id="37" w:name="_Toc39740979"/>
-      <w:bookmarkStart w:id="38" w:name="_Toc55957553"/>
+      <w:bookmarkStart w:id="36" w:name="_Toc39740979"/>
+      <w:bookmarkStart w:id="37" w:name="_Toc55957553"/>
       <w:r>
         <w:lastRenderedPageBreak/>
         <w:t>Testing Phase</w:t>
       </w:r>
+      <w:bookmarkEnd w:id="36"/>
       <w:bookmarkEnd w:id="37"/>
+    </w:p>
+    <w:p>
+      <w:pPr>
+        <w:pStyle w:val="Heading3"/>
+      </w:pPr>
+      <w:bookmarkStart w:id="38" w:name="_Toc39740980"/>
+      <w:bookmarkStart w:id="39" w:name="_Toc55957554"/>
+      <w:r>
+        <w:t>Testing Plan</w:t>
+      </w:r>
       <w:bookmarkEnd w:id="38"/>
-    </w:p>
-    <w:p>
-      <w:pPr>
-        <w:pStyle w:val="Heading3"/>
-      </w:pPr>
-      <w:bookmarkStart w:id="39" w:name="_Toc39740980"/>
-      <w:bookmarkStart w:id="40" w:name="_Toc55957554"/>
-      <w:r>
-        <w:t>Testing Plan</w:t>
-      </w:r>
       <w:bookmarkEnd w:id="39"/>
-      <w:bookmarkEnd w:id="40"/>
       <w:r>
         <w:t xml:space="preserve"> </w:t>
       </w:r>
@@ -5201,9 +5206,9 @@
           <w:sz w:val="22"/>
         </w:rPr>
       </w:pPr>
-      <w:bookmarkStart w:id="41" w:name="_Toc39740981"/>
-    </w:p>
-    <w:bookmarkEnd w:id="41"/>
+      <w:bookmarkStart w:id="40" w:name="_Toc39740981"/>
+    </w:p>
+    <w:bookmarkEnd w:id="40"/>
     <w:p>
       <w:pPr>
         <w:pStyle w:val="body"/>
@@ -5258,14 +5263,14 @@
           <w:sz w:val="22"/>
         </w:rPr>
       </w:pPr>
-      <w:bookmarkStart w:id="42" w:name="_Toc39740982"/>
+      <w:bookmarkStart w:id="41" w:name="_Toc39740982"/>
       <w:r>
         <w:rPr>
           <w:sz w:val="22"/>
         </w:rPr>
         <w:t>Test planning</w:t>
       </w:r>
-      <w:bookmarkEnd w:id="42"/>
+      <w:bookmarkEnd w:id="41"/>
     </w:p>
     <w:p>
       <w:pPr>
@@ -5304,14 +5309,14 @@
           <w:sz w:val="22"/>
         </w:rPr>
       </w:pPr>
-      <w:bookmarkStart w:id="43" w:name="_Toc39740984"/>
+      <w:bookmarkStart w:id="42" w:name="_Toc39740984"/>
       <w:r>
         <w:rPr>
           <w:sz w:val="22"/>
         </w:rPr>
         <w:t>Test execution</w:t>
       </w:r>
-      <w:bookmarkEnd w:id="43"/>
+      <w:bookmarkEnd w:id="42"/>
     </w:p>
     <w:p>
       <w:pPr>
@@ -5350,14 +5355,14 @@
           <w:sz w:val="22"/>
         </w:rPr>
       </w:pPr>
-      <w:bookmarkStart w:id="44" w:name="_Toc39740985"/>
+      <w:bookmarkStart w:id="43" w:name="_Toc39740985"/>
       <w:r>
         <w:rPr>
           <w:sz w:val="22"/>
         </w:rPr>
         <w:t>Test improvement</w:t>
       </w:r>
-      <w:bookmarkEnd w:id="44"/>
+      <w:bookmarkEnd w:id="43"/>
     </w:p>
     <w:p>
       <w:pPr>
@@ -5439,14 +5444,14 @@
           <w:sz w:val="22"/>
         </w:rPr>
       </w:pPr>
-      <w:bookmarkStart w:id="45" w:name="_Toc39740986"/>
+      <w:bookmarkStart w:id="44" w:name="_Toc39740986"/>
       <w:r>
         <w:rPr>
           <w:sz w:val="22"/>
         </w:rPr>
         <w:t>Test planning</w:t>
       </w:r>
-      <w:bookmarkEnd w:id="45"/>
+      <w:bookmarkEnd w:id="44"/>
     </w:p>
     <w:p>
       <w:pPr>
@@ -5491,14 +5496,14 @@
           <w:sz w:val="22"/>
         </w:rPr>
       </w:pPr>
-      <w:bookmarkStart w:id="46" w:name="_Toc39740988"/>
+      <w:bookmarkStart w:id="45" w:name="_Toc39740988"/>
       <w:r>
         <w:rPr>
           <w:sz w:val="22"/>
         </w:rPr>
         <w:t>Test execution</w:t>
       </w:r>
-      <w:bookmarkEnd w:id="46"/>
+      <w:bookmarkEnd w:id="45"/>
     </w:p>
     <w:p>
       <w:pPr>
@@ -5556,13 +5561,13 @@
       <w:pPr>
         <w:pStyle w:val="Heading3"/>
       </w:pPr>
-      <w:bookmarkStart w:id="47" w:name="_Toc39740989"/>
-      <w:bookmarkStart w:id="48" w:name="_Toc55957555"/>
+      <w:bookmarkStart w:id="46" w:name="_Toc39740989"/>
+      <w:bookmarkStart w:id="47" w:name="_Toc55957555"/>
       <w:r>
         <w:t>Test design</w:t>
       </w:r>
+      <w:bookmarkEnd w:id="46"/>
       <w:bookmarkEnd w:id="47"/>
-      <w:bookmarkEnd w:id="48"/>
     </w:p>
     <w:p>
       <w:pPr>
@@ -5678,8 +5683,11 @@
     <w:p/>
     <w:p/>
     <w:p/>
-    <w:bookmarkEnd w:id="13"/>
-    <w:p/>
+    <w:p>
+      <w:bookmarkStart w:id="48" w:name="_GoBack"/>
+      <w:bookmarkEnd w:id="12"/>
+      <w:bookmarkEnd w:id="48"/>
+    </w:p>
     <w:sectPr>
       <w:headerReference w:type="even" r:id="rId10"/>
       <w:pgSz w:w="12240" w:h="15840"/>
@@ -5787,7 +5795,7 @@
         <w:rStyle w:val="PageNumber"/>
         <w:noProof/>
       </w:rPr>
-      <w:t>3</w:t>
+      <w:t>2</w:t>
     </w:r>
     <w:r>
       <w:rPr>
@@ -5848,7 +5856,7 @@
 
 <file path=word/numbering.xml><?xml version="1.0" encoding="utf-8"?>
 <w:numbering xmlns:wpc="http://schemas.microsoft.com/office/word/2010/wordprocessingCanvas" xmlns:mc="http://schemas.openxmlformats.org/markup-compatibility/2006" xmlns:o="urn:schemas-microsoft-com:office:office" xmlns:r="http://schemas.openxmlformats.org/officeDocument/2006/relationships" xmlns:m="http://schemas.openxmlformats.org/officeDocument/2006/math" xmlns:v="urn:schemas-microsoft-com:vml" xmlns:wp14="http://schemas.microsoft.com/office/word/2010/wordprocessingDrawing" xmlns:wp="http://schemas.openxmlformats.org/drawingml/2006/wordprocessingDrawing" xmlns:w10="urn:schemas-microsoft-com:office:word" xmlns:w="http://schemas.openxmlformats.org/wordprocessingml/2006/main" xmlns:w14="http://schemas.microsoft.com/office/word/2010/wordml" xmlns:w15="http://schemas.microsoft.com/office/word/2012/wordml" xmlns:wpg="http://schemas.microsoft.com/office/word/2010/wordprocessingGroup" xmlns:wpi="http://schemas.microsoft.com/office/word/2010/wordprocessingInk" xmlns:wne="http://schemas.microsoft.com/office/word/2006/wordml" xmlns:wps="http://schemas.microsoft.com/office/word/2010/wordprocessingShape" mc:Ignorable="w14 w15 wp14">
-  <w:abstractNum w:abstractNumId="0">
+  <w:abstractNum w:abstractNumId="0" w15:restartNumberingAfterBreak="0">
     <w:nsid w:val="FFFFFF89"/>
     <w:multiLevelType w:val="singleLevel"/>
     <w:tmpl w:val="4A26E572"/>
@@ -5869,7 +5877,7 @@
       </w:rPr>
     </w:lvl>
   </w:abstractNum>
-  <w:abstractNum w:abstractNumId="1">
+  <w:abstractNum w:abstractNumId="1" w15:restartNumberingAfterBreak="0">
     <w:nsid w:val="08A42A01"/>
     <w:multiLevelType w:val="hybridMultilevel"/>
     <w:tmpl w:val="8B90BD62"/>
@@ -6009,7 +6017,7 @@
       </w:rPr>
     </w:lvl>
   </w:abstractNum>
-  <w:abstractNum w:abstractNumId="2">
+  <w:abstractNum w:abstractNumId="2" w15:restartNumberingAfterBreak="0">
     <w:nsid w:val="0D6C1752"/>
     <w:multiLevelType w:val="hybridMultilevel"/>
     <w:tmpl w:val="7A544770"/>
@@ -6149,7 +6157,96 @@
       </w:rPr>
     </w:lvl>
   </w:abstractNum>
-  <w:abstractNum w:abstractNumId="3">
+  <w:abstractNum w:abstractNumId="3" w15:restartNumberingAfterBreak="0">
+    <w:nsid w:val="0EFF039A"/>
+    <w:multiLevelType w:val="hybridMultilevel"/>
+    <w:tmpl w:val="330A8EA6"/>
+    <w:lvl w:ilvl="0" w:tplc="83A85E32">
+      <w:start w:val="1"/>
+      <w:numFmt w:val="decimal"/>
+      <w:lvlText w:val="%1-"/>
+      <w:lvlJc w:val="left"/>
+      <w:pPr>
+        <w:ind w:left="360" w:hanging="360"/>
+      </w:pPr>
+      <w:rPr>
+        <w:rFonts w:hint="default"/>
+      </w:rPr>
+    </w:lvl>
+    <w:lvl w:ilvl="1" w:tplc="04090019" w:tentative="1">
+      <w:start w:val="1"/>
+      <w:numFmt w:val="lowerLetter"/>
+      <w:lvlText w:val="%2."/>
+      <w:lvlJc w:val="left"/>
+      <w:pPr>
+        <w:ind w:left="1080" w:hanging="360"/>
+      </w:pPr>
+    </w:lvl>
+    <w:lvl w:ilvl="2" w:tplc="0409001B" w:tentative="1">
+      <w:start w:val="1"/>
+      <w:numFmt w:val="lowerRoman"/>
+      <w:lvlText w:val="%3."/>
+      <w:lvlJc w:val="right"/>
+      <w:pPr>
+        <w:ind w:left="1800" w:hanging="180"/>
+      </w:pPr>
+    </w:lvl>
+    <w:lvl w:ilvl="3" w:tplc="0409000F" w:tentative="1">
+      <w:start w:val="1"/>
+      <w:numFmt w:val="decimal"/>
+      <w:lvlText w:val="%4."/>
+      <w:lvlJc w:val="left"/>
+      <w:pPr>
+        <w:ind w:left="2520" w:hanging="360"/>
+      </w:pPr>
+    </w:lvl>
+    <w:lvl w:ilvl="4" w:tplc="04090019" w:tentative="1">
+      <w:start w:val="1"/>
+      <w:numFmt w:val="lowerLetter"/>
+      <w:lvlText w:val="%5."/>
+      <w:lvlJc w:val="left"/>
+      <w:pPr>
+        <w:ind w:left="3240" w:hanging="360"/>
+      </w:pPr>
+    </w:lvl>
+    <w:lvl w:ilvl="5" w:tplc="0409001B" w:tentative="1">
+      <w:start w:val="1"/>
+      <w:numFmt w:val="lowerRoman"/>
+      <w:lvlText w:val="%6."/>
+      <w:lvlJc w:val="right"/>
+      <w:pPr>
+        <w:ind w:left="3960" w:hanging="180"/>
+      </w:pPr>
+    </w:lvl>
+    <w:lvl w:ilvl="6" w:tplc="0409000F" w:tentative="1">
+      <w:start w:val="1"/>
+      <w:numFmt w:val="decimal"/>
+      <w:lvlText w:val="%7."/>
+      <w:lvlJc w:val="left"/>
+      <w:pPr>
+        <w:ind w:left="4680" w:hanging="360"/>
+      </w:pPr>
+    </w:lvl>
+    <w:lvl w:ilvl="7" w:tplc="04090019" w:tentative="1">
+      <w:start w:val="1"/>
+      <w:numFmt w:val="lowerLetter"/>
+      <w:lvlText w:val="%8."/>
+      <w:lvlJc w:val="left"/>
+      <w:pPr>
+        <w:ind w:left="5400" w:hanging="360"/>
+      </w:pPr>
+    </w:lvl>
+    <w:lvl w:ilvl="8" w:tplc="0409001B" w:tentative="1">
+      <w:start w:val="1"/>
+      <w:numFmt w:val="lowerRoman"/>
+      <w:lvlText w:val="%9."/>
+      <w:lvlJc w:val="right"/>
+      <w:pPr>
+        <w:ind w:left="6120" w:hanging="180"/>
+      </w:pPr>
+    </w:lvl>
+  </w:abstractNum>
+  <w:abstractNum w:abstractNumId="4" w15:restartNumberingAfterBreak="0">
     <w:nsid w:val="19700830"/>
     <w:multiLevelType w:val="singleLevel"/>
     <w:tmpl w:val="ADC867EC"/>
@@ -6167,7 +6264,7 @@
       </w:rPr>
     </w:lvl>
   </w:abstractNum>
-  <w:abstractNum w:abstractNumId="4">
+  <w:abstractNum w:abstractNumId="5" w15:restartNumberingAfterBreak="0">
     <w:nsid w:val="1CFB0868"/>
     <w:multiLevelType w:val="hybridMultilevel"/>
     <w:tmpl w:val="53822F64"/>
@@ -6307,7 +6404,7 @@
       </w:rPr>
     </w:lvl>
   </w:abstractNum>
-  <w:abstractNum w:abstractNumId="5">
+  <w:abstractNum w:abstractNumId="6" w15:restartNumberingAfterBreak="0">
     <w:nsid w:val="1F704983"/>
     <w:multiLevelType w:val="singleLevel"/>
     <w:tmpl w:val="ADC867EC"/>
@@ -6325,7 +6422,7 @@
       </w:rPr>
     </w:lvl>
   </w:abstractNum>
-  <w:abstractNum w:abstractNumId="6">
+  <w:abstractNum w:abstractNumId="7" w15:restartNumberingAfterBreak="0">
     <w:nsid w:val="2A1C3C15"/>
     <w:multiLevelType w:val="hybridMultilevel"/>
     <w:tmpl w:val="A8241280"/>
@@ -6441,7 +6538,96 @@
       </w:pPr>
     </w:lvl>
   </w:abstractNum>
-  <w:abstractNum w:abstractNumId="7">
+  <w:abstractNum w:abstractNumId="8" w15:restartNumberingAfterBreak="0">
+    <w:nsid w:val="2EEF458F"/>
+    <w:multiLevelType w:val="hybridMultilevel"/>
+    <w:tmpl w:val="91C83302"/>
+    <w:lvl w:ilvl="0" w:tplc="B9BE5754">
+      <w:start w:val="1"/>
+      <w:numFmt w:val="decimal"/>
+      <w:lvlText w:val="%1-"/>
+      <w:lvlJc w:val="left"/>
+      <w:pPr>
+        <w:ind w:left="720" w:hanging="360"/>
+      </w:pPr>
+      <w:rPr>
+        <w:rFonts w:hint="default"/>
+      </w:rPr>
+    </w:lvl>
+    <w:lvl w:ilvl="1" w:tplc="04090019" w:tentative="1">
+      <w:start w:val="1"/>
+      <w:numFmt w:val="lowerLetter"/>
+      <w:lvlText w:val="%2."/>
+      <w:lvlJc w:val="left"/>
+      <w:pPr>
+        <w:ind w:left="1440" w:hanging="360"/>
+      </w:pPr>
+    </w:lvl>
+    <w:lvl w:ilvl="2" w:tplc="0409001B" w:tentative="1">
+      <w:start w:val="1"/>
+      <w:numFmt w:val="lowerRoman"/>
+      <w:lvlText w:val="%3."/>
+      <w:lvlJc w:val="right"/>
+      <w:pPr>
+        <w:ind w:left="2160" w:hanging="180"/>
+      </w:pPr>
+    </w:lvl>
+    <w:lvl w:ilvl="3" w:tplc="0409000F" w:tentative="1">
+      <w:start w:val="1"/>
+      <w:numFmt w:val="decimal"/>
+      <w:lvlText w:val="%4."/>
+      <w:lvlJc w:val="left"/>
+      <w:pPr>
+        <w:ind w:left="2880" w:hanging="360"/>
+      </w:pPr>
+    </w:lvl>
+    <w:lvl w:ilvl="4" w:tplc="04090019" w:tentative="1">
+      <w:start w:val="1"/>
+      <w:numFmt w:val="lowerLetter"/>
+      <w:lvlText w:val="%5."/>
+      <w:lvlJc w:val="left"/>
+      <w:pPr>
+        <w:ind w:left="3600" w:hanging="360"/>
+      </w:pPr>
+    </w:lvl>
+    <w:lvl w:ilvl="5" w:tplc="0409001B" w:tentative="1">
+      <w:start w:val="1"/>
+      <w:numFmt w:val="lowerRoman"/>
+      <w:lvlText w:val="%6."/>
+      <w:lvlJc w:val="right"/>
+      <w:pPr>
+        <w:ind w:left="4320" w:hanging="180"/>
+      </w:pPr>
+    </w:lvl>
+    <w:lvl w:ilvl="6" w:tplc="0409000F" w:tentative="1">
+      <w:start w:val="1"/>
+      <w:numFmt w:val="decimal"/>
+      <w:lvlText w:val="%7."/>
+      <w:lvlJc w:val="left"/>
+      <w:pPr>
+        <w:ind w:left="5040" w:hanging="360"/>
+      </w:pPr>
+    </w:lvl>
+    <w:lvl w:ilvl="7" w:tplc="04090019" w:tentative="1">
+      <w:start w:val="1"/>
+      <w:numFmt w:val="lowerLetter"/>
+      <w:lvlText w:val="%8."/>
+      <w:lvlJc w:val="left"/>
+      <w:pPr>
+        <w:ind w:left="5760" w:hanging="360"/>
+      </w:pPr>
+    </w:lvl>
+    <w:lvl w:ilvl="8" w:tplc="0409001B" w:tentative="1">
+      <w:start w:val="1"/>
+      <w:numFmt w:val="lowerRoman"/>
+      <w:lvlText w:val="%9."/>
+      <w:lvlJc w:val="right"/>
+      <w:pPr>
+        <w:ind w:left="6480" w:hanging="180"/>
+      </w:pPr>
+    </w:lvl>
+  </w:abstractNum>
+  <w:abstractNum w:abstractNumId="9" w15:restartNumberingAfterBreak="0">
     <w:nsid w:val="3D842D97"/>
     <w:multiLevelType w:val="singleLevel"/>
     <w:tmpl w:val="ADC867EC"/>
@@ -6459,7 +6645,7 @@
       </w:rPr>
     </w:lvl>
   </w:abstractNum>
-  <w:abstractNum w:abstractNumId="8">
+  <w:abstractNum w:abstractNumId="10" w15:restartNumberingAfterBreak="0">
     <w:nsid w:val="4CE5218F"/>
     <w:multiLevelType w:val="multilevel"/>
     <w:tmpl w:val="69BE08D6"/>
@@ -6581,7 +6767,7 @@
       </w:pPr>
     </w:lvl>
   </w:abstractNum>
-  <w:abstractNum w:abstractNumId="9">
+  <w:abstractNum w:abstractNumId="11" w15:restartNumberingAfterBreak="0">
     <w:nsid w:val="528B7462"/>
     <w:multiLevelType w:val="hybridMultilevel"/>
     <w:tmpl w:val="0F220326"/>
@@ -6721,7 +6907,7 @@
       </w:rPr>
     </w:lvl>
   </w:abstractNum>
-  <w:abstractNum w:abstractNumId="10">
+  <w:abstractNum w:abstractNumId="12" w15:restartNumberingAfterBreak="0">
     <w:nsid w:val="55624C3D"/>
     <w:multiLevelType w:val="singleLevel"/>
     <w:tmpl w:val="8FE0E5CE"/>
@@ -6737,7 +6923,7 @@
     </w:lvl>
   </w:abstractNum>
   <w:num w:numId="1">
-    <w:abstractNumId w:val="8"/>
+    <w:abstractNumId w:val="10"/>
   </w:num>
   <w:num w:numId="2">
     <w:abstractNumId w:val="0"/>
@@ -6746,28 +6932,34 @@
     <w:abstractNumId w:val="1"/>
   </w:num>
   <w:num w:numId="4">
-    <w:abstractNumId w:val="6"/>
+    <w:abstractNumId w:val="7"/>
   </w:num>
   <w:num w:numId="5">
     <w:abstractNumId w:val="2"/>
   </w:num>
   <w:num w:numId="6">
-    <w:abstractNumId w:val="10"/>
+    <w:abstractNumId w:val="12"/>
   </w:num>
   <w:num w:numId="7">
-    <w:abstractNumId w:val="3"/>
+    <w:abstractNumId w:val="4"/>
   </w:num>
   <w:num w:numId="8">
-    <w:abstractNumId w:val="7"/>
+    <w:abstractNumId w:val="9"/>
   </w:num>
   <w:num w:numId="9">
+    <w:abstractNumId w:val="6"/>
+  </w:num>
+  <w:num w:numId="10">
+    <w:abstractNumId w:val="11"/>
+  </w:num>
+  <w:num w:numId="11">
     <w:abstractNumId w:val="5"/>
   </w:num>
-  <w:num w:numId="10">
-    <w:abstractNumId w:val="9"/>
+  <w:num w:numId="12">
+    <w:abstractNumId w:val="8"/>
   </w:num>
-  <w:num w:numId="11">
-    <w:abstractNumId w:val="4"/>
+  <w:num w:numId="13">
+    <w:abstractNumId w:val="3"/>
   </w:num>
   <w:numIdMacAtCleanup w:val="11"/>
 </w:numbering>
@@ -7785,7 +7977,6 @@
     <w:basedOn w:val="TableNormal"/>
     <w:rsid w:val="00A52D50"/>
     <w:tblPr>
-      <w:tblInd w:w="0" w:type="dxa"/>
       <w:tblBorders>
         <w:top w:val="single" w:sz="4" w:space="0" w:color="auto"/>
         <w:left w:val="single" w:sz="4" w:space="0" w:color="auto"/>
@@ -7794,12 +7985,6 @@
         <w:insideH w:val="single" w:sz="4" w:space="0" w:color="auto"/>
         <w:insideV w:val="single" w:sz="4" w:space="0" w:color="auto"/>
       </w:tblBorders>
-      <w:tblCellMar>
-        <w:top w:w="0" w:type="dxa"/>
-        <w:left w:w="108" w:type="dxa"/>
-        <w:bottom w:w="0" w:type="dxa"/>
-        <w:right w:w="108" w:type="dxa"/>
-      </w:tblCellMar>
     </w:tblPr>
   </w:style>
   <w:style w:type="paragraph" w:styleId="ListBullet">
@@ -7932,6 +8117,17 @@
       <w:szCs w:val="24"/>
       <w:lang w:val="en-US" w:eastAsia="en-US" w:bidi="ar-SA"/>
     </w:rPr>
+  </w:style>
+  <w:style w:type="paragraph" w:styleId="ListParagraph">
+    <w:name w:val="List Paragraph"/>
+    <w:basedOn w:val="Normal"/>
+    <w:uiPriority w:val="34"/>
+    <w:qFormat/>
+    <w:rsid w:val="0095794F"/>
+    <w:pPr>
+      <w:ind w:left="720"/>
+      <w:contextualSpacing/>
+    </w:pPr>
   </w:style>
 </w:styles>
 </file>
@@ -8202,7 +8398,7 @@
 </file>
 
 <file path=customXml/itemProps1.xml><?xml version="1.0" encoding="utf-8"?>
-<ds:datastoreItem xmlns:ds="http://schemas.openxmlformats.org/officeDocument/2006/customXml" ds:itemID="{2188BEF4-009F-4E66-8C65-F8EC3C389DC2}">
+<ds:datastoreItem xmlns:ds="http://schemas.openxmlformats.org/officeDocument/2006/customXml" ds:itemID="{7B05C632-93B8-4E2C-8603-93A848F8762F}">
   <ds:schemaRefs>
     <ds:schemaRef ds:uri="http://schemas.openxmlformats.org/officeDocument/2006/bibliography"/>
   </ds:schemaRefs>

</xml_diff>

<commit_message>
Update Verification and validation document.docx
Edit the version of SRS in refrences section
Edit the definition of Validation in section 5.4.1
</commit_message>
<xml_diff>
--- a/PM/Verification and validation document.docx
+++ b/PM/Verification and validation document.docx
@@ -2,53 +2,6 @@
 <file path=word/document.xml><?xml version="1.0" encoding="utf-8"?>
 <w:document xmlns:wpc="http://schemas.microsoft.com/office/word/2010/wordprocessingCanvas" xmlns:mc="http://schemas.openxmlformats.org/markup-compatibility/2006" xmlns:o="urn:schemas-microsoft-com:office:office" xmlns:r="http://schemas.openxmlformats.org/officeDocument/2006/relationships" xmlns:m="http://schemas.openxmlformats.org/officeDocument/2006/math" xmlns:v="urn:schemas-microsoft-com:vml" xmlns:wp14="http://schemas.microsoft.com/office/word/2010/wordprocessingDrawing" xmlns:wp="http://schemas.openxmlformats.org/drawingml/2006/wordprocessingDrawing" xmlns:w10="urn:schemas-microsoft-com:office:word" xmlns:w="http://schemas.openxmlformats.org/wordprocessingml/2006/main" xmlns:w14="http://schemas.microsoft.com/office/word/2010/wordml" xmlns:w15="http://schemas.microsoft.com/office/word/2012/wordml" xmlns:wpg="http://schemas.microsoft.com/office/word/2010/wordprocessingGroup" xmlns:wpi="http://schemas.microsoft.com/office/word/2010/wordprocessingInk" xmlns:wne="http://schemas.microsoft.com/office/word/2006/wordml" xmlns:wps="http://schemas.microsoft.com/office/word/2010/wordprocessingShape" mc:Ignorable="w14 w15 wp14">
   <w:body>
-    <w:p>
-      <w:pPr>
-        <w:rPr>
-          <w:i/>
-          <w:sz w:val="16"/>
-        </w:rPr>
-      </w:pPr>
-      <w:bookmarkStart w:id="0" w:name="_GoBack"/>
-      <w:bookmarkEnd w:id="0"/>
-    </w:p>
-    <w:p>
-      <w:pPr>
-        <w:rPr>
-          <w:i/>
-          <w:sz w:val="16"/>
-        </w:rPr>
-      </w:pPr>
-    </w:p>
-    <w:p>
-      <w:pPr>
-        <w:rPr>
-          <w:i/>
-          <w:sz w:val="16"/>
-        </w:rPr>
-      </w:pPr>
-    </w:p>
-    <w:p>
-      <w:pPr>
-        <w:rPr>
-          <w:sz w:val="32"/>
-        </w:rPr>
-      </w:pPr>
-    </w:p>
-    <w:p>
-      <w:pPr>
-        <w:rPr>
-          <w:sz w:val="32"/>
-        </w:rPr>
-      </w:pPr>
-    </w:p>
-    <w:p>
-      <w:pPr>
-        <w:rPr>
-          <w:sz w:val="32"/>
-        </w:rPr>
-      </w:pPr>
-    </w:p>
     <w:p>
       <w:pPr>
         <w:rPr>
@@ -140,7 +93,7 @@
         <mc:AlternateContent>
           <mc:Choice Requires="wps">
             <w:drawing>
-              <wp:anchor distT="0" distB="0" distL="114300" distR="114300" simplePos="0" relativeHeight="251657216" behindDoc="0" locked="0" layoutInCell="0" allowOverlap="1">
+              <wp:anchor distT="0" distB="0" distL="114300" distR="114300" simplePos="0" relativeHeight="251659264" behindDoc="0" locked="0" layoutInCell="0" allowOverlap="1" wp14:anchorId="293BFEA3" wp14:editId="7DA486AE">
                 <wp:simplePos x="0" y="0"/>
                 <wp:positionH relativeFrom="column">
                   <wp:posOffset>-457200</wp:posOffset>
@@ -201,7 +154,7 @@
           </mc:Choice>
           <mc:Fallback>
             <w:pict>
-              <v:line w14:anchorId="6124106D" id="Line 16" o:spid="_x0000_s1026" style="position:absolute;flip:y;z-index:251657216;visibility:visible;mso-wrap-style:square;mso-width-percent:0;mso-height-percent:0;mso-wrap-distance-left:9pt;mso-wrap-distance-top:0;mso-wrap-distance-right:9pt;mso-wrap-distance-bottom:0;mso-position-horizontal:absolute;mso-position-horizontal-relative:text;mso-position-vertical:absolute;mso-position-vertical-relative:text;mso-width-percent:0;mso-height-percent:0;mso-width-relative:page;mso-height-relative:page" from="-36pt,12.5pt" to="434.15pt,12.5pt" o:gfxdata="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" o:allowincell="f" strokeweight="2.25pt"/>
+              <v:line w14:anchorId="2CCA05F9" id="Line 16" o:spid="_x0000_s1026" style="position:absolute;flip:y;z-index:251659264;visibility:visible;mso-wrap-style:square;mso-width-percent:0;mso-height-percent:0;mso-wrap-distance-left:9pt;mso-wrap-distance-top:0;mso-wrap-distance-right:9pt;mso-wrap-distance-bottom:0;mso-position-horizontal:absolute;mso-position-horizontal-relative:text;mso-position-vertical:absolute;mso-position-vertical-relative:text;mso-width-percent:0;mso-height-percent:0;mso-width-relative:page;mso-height-relative:page" from="-36pt,12.5pt" to="434.15pt,12.5pt" o:gfxdata="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" o:allowincell="f" strokeweight="2.25pt"/>
             </w:pict>
           </mc:Fallback>
         </mc:AlternateContent>
@@ -227,7 +180,7 @@
         <mc:AlternateContent>
           <mc:Choice Requires="wps">
             <w:drawing>
-              <wp:anchor distT="0" distB="0" distL="114300" distR="114300" simplePos="0" relativeHeight="251658240" behindDoc="0" locked="0" layoutInCell="0" allowOverlap="1">
+              <wp:anchor distT="0" distB="0" distL="114300" distR="114300" simplePos="0" relativeHeight="251660288" behindDoc="0" locked="0" layoutInCell="0" allowOverlap="1" wp14:anchorId="2BCFCEC1" wp14:editId="5E3B7A3C">
                 <wp:simplePos x="0" y="0"/>
                 <wp:positionH relativeFrom="column">
                   <wp:posOffset>-457200</wp:posOffset>
@@ -288,7 +241,7 @@
           </mc:Choice>
           <mc:Fallback>
             <w:pict>
-              <v:line w14:anchorId="74B3B482" id="Line 17" o:spid="_x0000_s1026" style="position:absolute;z-index:251658240;visibility:visible;mso-wrap-style:square;mso-width-percent:0;mso-height-percent:0;mso-wrap-distance-left:9pt;mso-wrap-distance-top:0;mso-wrap-distance-right:9pt;mso-wrap-distance-bottom:0;mso-position-horizontal:absolute;mso-position-horizontal-relative:text;mso-position-vertical:absolute;mso-position-vertical-relative:text;mso-width-percent:0;mso-height-percent:0;mso-width-relative:page;mso-height-relative:page" from="-36pt,7.7pt" to="434.15pt,7.7pt" o:gfxdata="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" o:allowincell="f"/>
+              <v:line w14:anchorId="3B6663AA" id="Line 17" o:spid="_x0000_s1026" style="position:absolute;z-index:251660288;visibility:visible;mso-wrap-style:square;mso-width-percent:0;mso-height-percent:0;mso-wrap-distance-left:9pt;mso-wrap-distance-top:0;mso-wrap-distance-right:9pt;mso-wrap-distance-bottom:0;mso-position-horizontal:absolute;mso-position-horizontal-relative:text;mso-position-vertical:absolute;mso-position-vertical-relative:text;mso-width-percent:0;mso-height-percent:0;mso-width-relative:page;mso-height-relative:page" from="-36pt,7.7pt" to="434.15pt,7.7pt" o:gfxdata="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" o:allowincell="f"/>
             </w:pict>
           </mc:Fallback>
         </mc:AlternateContent>
@@ -309,15 +262,7 @@
           <w:sz w:val="44"/>
           <w:szCs w:val="44"/>
         </w:rPr>
-        <w:t>Software Verification &amp; Validation Plan (SVVP</w:t>
-      </w:r>
-      <w:r>
-        <w:rPr>
-          <w:rFonts w:ascii="Arial" w:hAnsi="Arial"/>
-          <w:sz w:val="44"/>
-          <w:szCs w:val="44"/>
-        </w:rPr>
-        <w:t>)</w:t>
+        <w:t>Software Verification &amp; Validation Plan (SVVP)</w:t>
       </w:r>
     </w:p>
     <w:p>
@@ -353,7 +298,7 @@
           <w:sz w:val="40"/>
           <w:szCs w:val="44"/>
         </w:rPr>
-        <w:t>1</w:t>
+        <w:t>2</w:t>
       </w:r>
       <w:r>
         <w:rPr>
@@ -361,39 +306,9 @@
           <w:sz w:val="40"/>
           <w:szCs w:val="44"/>
         </w:rPr>
-        <w:t>.</w:t>
-      </w:r>
-      <w:r>
-        <w:rPr>
-          <w:rFonts w:ascii="Arial" w:hAnsi="Arial"/>
-          <w:sz w:val="40"/>
-          <w:szCs w:val="44"/>
-        </w:rPr>
-        <w:t>0</w:t>
-      </w:r>
-    </w:p>
-    <w:p>
-      <w:pPr>
-        <w:jc w:val="right"/>
-        <w:rPr>
-          <w:rFonts w:ascii="Arial" w:hAnsi="Arial"/>
-          <w:sz w:val="44"/>
-          <w:szCs w:val="44"/>
-        </w:rPr>
-      </w:pPr>
-    </w:p>
-    <w:p>
-      <w:pPr>
-        <w:rPr>
-          <w:rFonts w:ascii="Arial" w:hAnsi="Arial"/>
-          <w:b/>
-          <w:sz w:val="28"/>
-        </w:rPr>
-      </w:pPr>
-    </w:p>
-    <w:p/>
-    <w:p/>
-    <w:p/>
+        <w:t>.0</w:t>
+      </w:r>
+    </w:p>
     <w:p/>
     <w:p/>
     <w:p>
@@ -421,8 +336,8 @@
     <w:tbl>
       <w:tblPr>
         <w:tblStyle w:val="TableGrid"/>
-        <w:tblW w:w="9175" w:type="dxa"/>
-        <w:jc w:val="center"/>
+        <w:tblW w:w="9637" w:type="dxa"/>
+        <w:tblInd w:w="-1025" w:type="dxa"/>
         <w:tblBorders>
           <w:bottom w:val="single" w:sz="18" w:space="0" w:color="auto"/>
           <w:right w:val="single" w:sz="18" w:space="0" w:color="auto"/>
@@ -430,20 +345,18 @@
         <w:tblLook w:val="01E0" w:firstRow="1" w:lastRow="1" w:firstColumn="1" w:lastColumn="1" w:noHBand="0" w:noVBand="0"/>
       </w:tblPr>
       <w:tblGrid>
-        <w:gridCol w:w="1019"/>
-        <w:gridCol w:w="1766"/>
-        <w:gridCol w:w="1170"/>
-        <w:gridCol w:w="1440"/>
-        <w:gridCol w:w="1350"/>
-        <w:gridCol w:w="2430"/>
+        <w:gridCol w:w="994"/>
+        <w:gridCol w:w="1399"/>
+        <w:gridCol w:w="944"/>
+        <w:gridCol w:w="1096"/>
+        <w:gridCol w:w="953"/>
+        <w:gridCol w:w="1574"/>
+        <w:gridCol w:w="2677"/>
       </w:tblGrid>
       <w:tr>
-        <w:trPr>
-          <w:jc w:val="center"/>
-        </w:trPr>
         <w:tc>
           <w:tcPr>
-            <w:tcW w:w="1019" w:type="dxa"/>
+            <w:tcW w:w="994" w:type="dxa"/>
             <w:tcBorders>
               <w:bottom w:val="single" w:sz="4" w:space="0" w:color="auto"/>
             </w:tcBorders>
@@ -461,7 +374,7 @@
         </w:tc>
         <w:tc>
           <w:tcPr>
-            <w:tcW w:w="1766" w:type="dxa"/>
+            <w:tcW w:w="1399" w:type="dxa"/>
             <w:tcBorders>
               <w:bottom w:val="single" w:sz="4" w:space="0" w:color="auto"/>
             </w:tcBorders>
@@ -479,7 +392,7 @@
         </w:tc>
         <w:tc>
           <w:tcPr>
-            <w:tcW w:w="1170" w:type="dxa"/>
+            <w:tcW w:w="944" w:type="dxa"/>
             <w:tcBorders>
               <w:bottom w:val="single" w:sz="4" w:space="0" w:color="auto"/>
             </w:tcBorders>
@@ -497,7 +410,7 @@
         </w:tc>
         <w:tc>
           <w:tcPr>
-            <w:tcW w:w="1440" w:type="dxa"/>
+            <w:tcW w:w="1096" w:type="dxa"/>
             <w:tcBorders>
               <w:bottom w:val="single" w:sz="4" w:space="0" w:color="auto"/>
             </w:tcBorders>
@@ -515,7 +428,7 @@
         </w:tc>
         <w:tc>
           <w:tcPr>
-            <w:tcW w:w="1350" w:type="dxa"/>
+            <w:tcW w:w="953" w:type="dxa"/>
             <w:tcBorders>
               <w:bottom w:val="single" w:sz="4" w:space="0" w:color="auto"/>
             </w:tcBorders>
@@ -533,7 +446,7 @@
         </w:tc>
         <w:tc>
           <w:tcPr>
-            <w:tcW w:w="2430" w:type="dxa"/>
+            <w:tcW w:w="1574" w:type="dxa"/>
             <w:tcBorders>
               <w:bottom w:val="single" w:sz="4" w:space="0" w:color="auto"/>
             </w:tcBorders>
@@ -549,14 +462,28 @@
             </w:r>
           </w:p>
         </w:tc>
+        <w:tc>
+          <w:tcPr>
+            <w:tcW w:w="2677" w:type="dxa"/>
+            <w:tcBorders>
+              <w:bottom w:val="single" w:sz="4" w:space="0" w:color="auto"/>
+            </w:tcBorders>
+            <w:shd w:val="clear" w:color="auto" w:fill="00B0F0"/>
+          </w:tcPr>
+          <w:p>
+            <w:pPr>
+              <w:jc w:val="center"/>
+            </w:pPr>
+            <w:r>
+              <w:t>Comments</w:t>
+            </w:r>
+          </w:p>
+        </w:tc>
       </w:tr>
       <w:tr>
-        <w:trPr>
-          <w:jc w:val="center"/>
-        </w:trPr>
         <w:tc>
           <w:tcPr>
-            <w:tcW w:w="1019" w:type="dxa"/>
+            <w:tcW w:w="994" w:type="dxa"/>
             <w:tcBorders>
               <w:top w:val="single" w:sz="4" w:space="0" w:color="auto"/>
             </w:tcBorders>
@@ -573,7 +500,7 @@
         </w:tc>
         <w:tc>
           <w:tcPr>
-            <w:tcW w:w="1766" w:type="dxa"/>
+            <w:tcW w:w="1399" w:type="dxa"/>
             <w:tcBorders>
               <w:top w:val="single" w:sz="4" w:space="0" w:color="auto"/>
             </w:tcBorders>
@@ -587,17 +514,21 @@
         </w:tc>
         <w:tc>
           <w:tcPr>
-            <w:tcW w:w="1170" w:type="dxa"/>
+            <w:tcW w:w="944" w:type="dxa"/>
             <w:tcBorders>
               <w:top w:val="single" w:sz="4" w:space="0" w:color="auto"/>
             </w:tcBorders>
             <w:vAlign w:val="center"/>
           </w:tcPr>
-          <w:p/>
+          <w:p>
+            <w:r>
+              <w:t>2-May-19</w:t>
+            </w:r>
+          </w:p>
         </w:tc>
         <w:tc>
           <w:tcPr>
-            <w:tcW w:w="1440" w:type="dxa"/>
+            <w:tcW w:w="1096" w:type="dxa"/>
             <w:tcBorders>
               <w:top w:val="single" w:sz="4" w:space="0" w:color="auto"/>
             </w:tcBorders>
@@ -607,11 +538,24 @@
             <w:pPr>
               <w:jc w:val="center"/>
             </w:pPr>
+            <w:proofErr w:type="spellStart"/>
+            <w:r>
+              <w:t>Alaa</w:t>
+            </w:r>
+            <w:proofErr w:type="spellEnd"/>
+            <w:r>
+              <w:t xml:space="preserve"> </w:t>
+            </w:r>
+            <w:proofErr w:type="spellStart"/>
+            <w:r>
+              <w:t>Gamal</w:t>
+            </w:r>
+            <w:proofErr w:type="spellEnd"/>
           </w:p>
         </w:tc>
         <w:tc>
           <w:tcPr>
-            <w:tcW w:w="1350" w:type="dxa"/>
+            <w:tcW w:w="953" w:type="dxa"/>
             <w:tcBorders>
               <w:top w:val="single" w:sz="4" w:space="0" w:color="auto"/>
             </w:tcBorders>
@@ -621,11 +565,14 @@
             <w:pPr>
               <w:jc w:val="center"/>
             </w:pPr>
+            <w:r>
+              <w:t>3-May-19</w:t>
+            </w:r>
           </w:p>
         </w:tc>
         <w:tc>
           <w:tcPr>
-            <w:tcW w:w="2430" w:type="dxa"/>
+            <w:tcW w:w="1574" w:type="dxa"/>
             <w:tcBorders>
               <w:top w:val="single" w:sz="4" w:space="0" w:color="auto"/>
             </w:tcBorders>
@@ -640,144 +587,217 @@
             </w:r>
           </w:p>
         </w:tc>
+        <w:tc>
+          <w:tcPr>
+            <w:tcW w:w="2677" w:type="dxa"/>
+            <w:tcBorders>
+              <w:top w:val="single" w:sz="4" w:space="0" w:color="auto"/>
+            </w:tcBorders>
+          </w:tcPr>
+          <w:p>
+            <w:pPr>
+              <w:pStyle w:val="ListParagraph"/>
+              <w:numPr>
+                <w:ilvl w:val="0"/>
+                <w:numId w:val="12"/>
+              </w:numPr>
+            </w:pPr>
+            <w:r>
+              <w:t xml:space="preserve">In references we can refer to the baseline of SRS not specific version </w:t>
+            </w:r>
+          </w:p>
+          <w:p>
+            <w:pPr>
+              <w:pStyle w:val="ListParagraph"/>
+              <w:numPr>
+                <w:ilvl w:val="0"/>
+                <w:numId w:val="12"/>
+              </w:numPr>
+            </w:pPr>
+            <w:r>
+              <w:t xml:space="preserve">Validation testing makes sure that </w:t>
+            </w:r>
+            <w:r>
+              <w:t xml:space="preserve">the system meets the </w:t>
+            </w:r>
+            <w:r>
+              <w:t>customer needs (section 5.4.1 test plan)</w:t>
+            </w:r>
+          </w:p>
+        </w:tc>
       </w:tr>
       <w:tr>
-        <w:trPr>
-          <w:jc w:val="center"/>
-        </w:trPr>
         <w:tc>
           <w:tcPr>
-            <w:tcW w:w="1019" w:type="dxa"/>
+            <w:tcW w:w="994" w:type="dxa"/>
+            <w:vAlign w:val="center"/>
+          </w:tcPr>
+          <w:p>
+            <w:pPr>
+              <w:jc w:val="center"/>
+            </w:pPr>
+            <w:r>
+              <w:t>2.0</w:t>
+            </w:r>
+          </w:p>
+        </w:tc>
+        <w:tc>
+          <w:tcPr>
+            <w:tcW w:w="1399" w:type="dxa"/>
+            <w:vAlign w:val="center"/>
+          </w:tcPr>
+          <w:p>
+            <w:r>
+              <w:t>Ahmed Hamdy</w:t>
+            </w:r>
+          </w:p>
+        </w:tc>
+        <w:tc>
+          <w:tcPr>
+            <w:tcW w:w="944" w:type="dxa"/>
+            <w:vAlign w:val="center"/>
+          </w:tcPr>
+          <w:p>
+            <w:r>
+              <w:t>3-May-19</w:t>
+            </w:r>
+          </w:p>
+        </w:tc>
+        <w:tc>
+          <w:tcPr>
+            <w:tcW w:w="1096" w:type="dxa"/>
             <w:vAlign w:val="center"/>
           </w:tcPr>
           <w:p/>
         </w:tc>
         <w:tc>
           <w:tcPr>
-            <w:tcW w:w="1766" w:type="dxa"/>
+            <w:tcW w:w="953" w:type="dxa"/>
             <w:vAlign w:val="center"/>
           </w:tcPr>
           <w:p/>
         </w:tc>
         <w:tc>
           <w:tcPr>
-            <w:tcW w:w="1170" w:type="dxa"/>
+            <w:tcW w:w="1574" w:type="dxa"/>
+            <w:vAlign w:val="center"/>
+          </w:tcPr>
+          <w:p>
+            <w:bookmarkStart w:id="0" w:name="_GoBack"/>
+            <w:r>
+              <w:t>Edit version of SRS</w:t>
+            </w:r>
+          </w:p>
+          <w:p>
+            <w:r>
+              <w:t>Edit the definition of Validation in section 5.4.1</w:t>
+            </w:r>
+            <w:bookmarkEnd w:id="0"/>
+          </w:p>
+        </w:tc>
+        <w:tc>
+          <w:tcPr>
+            <w:tcW w:w="2677" w:type="dxa"/>
+          </w:tcPr>
+          <w:p/>
+        </w:tc>
+      </w:tr>
+      <w:tr>
+        <w:tc>
+          <w:tcPr>
+            <w:tcW w:w="994" w:type="dxa"/>
             <w:vAlign w:val="center"/>
           </w:tcPr>
           <w:p/>
         </w:tc>
         <w:tc>
           <w:tcPr>
-            <w:tcW w:w="1440" w:type="dxa"/>
+            <w:tcW w:w="1399" w:type="dxa"/>
             <w:vAlign w:val="center"/>
           </w:tcPr>
           <w:p/>
         </w:tc>
         <w:tc>
           <w:tcPr>
-            <w:tcW w:w="1350" w:type="dxa"/>
+            <w:tcW w:w="944" w:type="dxa"/>
             <w:vAlign w:val="center"/>
           </w:tcPr>
           <w:p/>
         </w:tc>
         <w:tc>
           <w:tcPr>
-            <w:tcW w:w="2430" w:type="dxa"/>
-            <w:vAlign w:val="center"/>
-          </w:tcPr>
-          <w:p/>
-        </w:tc>
-      </w:tr>
-      <w:tr>
-        <w:trPr>
-          <w:jc w:val="center"/>
-        </w:trPr>
-        <w:tc>
-          <w:tcPr>
-            <w:tcW w:w="1019" w:type="dxa"/>
+            <w:tcW w:w="1096" w:type="dxa"/>
             <w:vAlign w:val="center"/>
           </w:tcPr>
           <w:p/>
         </w:tc>
         <w:tc>
           <w:tcPr>
-            <w:tcW w:w="1766" w:type="dxa"/>
+            <w:tcW w:w="953" w:type="dxa"/>
             <w:vAlign w:val="center"/>
           </w:tcPr>
           <w:p/>
         </w:tc>
         <w:tc>
           <w:tcPr>
-            <w:tcW w:w="1170" w:type="dxa"/>
+            <w:tcW w:w="1574" w:type="dxa"/>
             <w:vAlign w:val="center"/>
           </w:tcPr>
           <w:p/>
         </w:tc>
         <w:tc>
           <w:tcPr>
-            <w:tcW w:w="1440" w:type="dxa"/>
+            <w:tcW w:w="2677" w:type="dxa"/>
+          </w:tcPr>
+          <w:p/>
+        </w:tc>
+      </w:tr>
+      <w:tr>
+        <w:tc>
+          <w:tcPr>
+            <w:tcW w:w="994" w:type="dxa"/>
             <w:vAlign w:val="center"/>
           </w:tcPr>
           <w:p/>
         </w:tc>
         <w:tc>
           <w:tcPr>
-            <w:tcW w:w="1350" w:type="dxa"/>
+            <w:tcW w:w="1399" w:type="dxa"/>
             <w:vAlign w:val="center"/>
           </w:tcPr>
           <w:p/>
         </w:tc>
         <w:tc>
           <w:tcPr>
-            <w:tcW w:w="2430" w:type="dxa"/>
-            <w:vAlign w:val="center"/>
-          </w:tcPr>
-          <w:p/>
-        </w:tc>
-      </w:tr>
-      <w:tr>
-        <w:trPr>
-          <w:jc w:val="center"/>
-        </w:trPr>
-        <w:tc>
-          <w:tcPr>
-            <w:tcW w:w="1019" w:type="dxa"/>
+            <w:tcW w:w="944" w:type="dxa"/>
             <w:vAlign w:val="center"/>
           </w:tcPr>
           <w:p/>
         </w:tc>
         <w:tc>
           <w:tcPr>
-            <w:tcW w:w="1766" w:type="dxa"/>
+            <w:tcW w:w="1096" w:type="dxa"/>
             <w:vAlign w:val="center"/>
           </w:tcPr>
           <w:p/>
         </w:tc>
         <w:tc>
           <w:tcPr>
-            <w:tcW w:w="1170" w:type="dxa"/>
+            <w:tcW w:w="953" w:type="dxa"/>
             <w:vAlign w:val="center"/>
           </w:tcPr>
           <w:p/>
         </w:tc>
         <w:tc>
           <w:tcPr>
-            <w:tcW w:w="1440" w:type="dxa"/>
+            <w:tcW w:w="1574" w:type="dxa"/>
             <w:vAlign w:val="center"/>
           </w:tcPr>
           <w:p/>
         </w:tc>
         <w:tc>
           <w:tcPr>
-            <w:tcW w:w="1350" w:type="dxa"/>
-            <w:vAlign w:val="center"/>
-          </w:tcPr>
-          <w:p/>
-        </w:tc>
-        <w:tc>
-          <w:tcPr>
-            <w:tcW w:w="2430" w:type="dxa"/>
-            <w:vAlign w:val="center"/>
+            <w:tcW w:w="2677" w:type="dxa"/>
           </w:tcPr>
           <w:p/>
         </w:tc>
@@ -1835,18 +1855,7 @@
             <w:sz w:val="28"/>
             <w:szCs w:val="28"/>
           </w:rPr>
-          <w:t>4.2</w:t>
-        </w:r>
-        <w:r>
-          <w:rPr>
-            <w:rStyle w:val="Hyperlink"/>
-            <w:i w:val="0"/>
-            <w:iCs w:val="0"/>
-            <w:noProof/>
-            <w:sz w:val="28"/>
-            <w:szCs w:val="28"/>
-          </w:rPr>
-          <w:t>.1</w:t>
+          <w:t>4.2.1</w:t>
         </w:r>
         <w:r>
           <w:rPr>
@@ -1972,18 +1981,7 @@
             <w:sz w:val="28"/>
             <w:szCs w:val="28"/>
           </w:rPr>
-          <w:t>4.2</w:t>
-        </w:r>
-        <w:r>
-          <w:rPr>
-            <w:rStyle w:val="Hyperlink"/>
-            <w:i w:val="0"/>
-            <w:iCs w:val="0"/>
-            <w:noProof/>
-            <w:sz w:val="28"/>
-            <w:szCs w:val="28"/>
-          </w:rPr>
-          <w:t>.2</w:t>
+          <w:t>4.2.2</w:t>
         </w:r>
         <w:r>
           <w:rPr>
@@ -2109,18 +2107,7 @@
             <w:sz w:val="28"/>
             <w:szCs w:val="28"/>
           </w:rPr>
-          <w:t>4.2</w:t>
-        </w:r>
-        <w:r>
-          <w:rPr>
-            <w:rStyle w:val="Hyperlink"/>
-            <w:i w:val="0"/>
-            <w:iCs w:val="0"/>
-            <w:noProof/>
-            <w:sz w:val="28"/>
-            <w:szCs w:val="28"/>
-          </w:rPr>
-          <w:t>.3</w:t>
+          <w:t>4.2.3</w:t>
         </w:r>
         <w:r>
           <w:rPr>
@@ -3965,16 +3952,7 @@
     </w:p>
     <w:p>
       <w:r>
-        <w:t>The Software Verification and Validation Plan (SVVP) is produced for and limited to the</w:t>
-      </w:r>
-      <w:r>
-        <w:t xml:space="preserve"> Internet Banking System.</w:t>
-      </w:r>
-      <w:r>
-        <w:t xml:space="preserve"> </w:t>
-      </w:r>
-      <w:r>
-        <w:t xml:space="preserve">Software V&amp;V employs review, analysis, and testing techniques to determine whether a software product and its intermediate deliverables comply with requirements. </w:t>
+        <w:t xml:space="preserve">The Software Verification and Validation Plan (SVVP) is produced for and limited to the Internet Banking System. Software V&amp;V employs review, analysis, and testing techniques to determine whether a software product and its intermediate deliverables comply with requirements. </w:t>
       </w:r>
     </w:p>
     <w:p/>
@@ -4024,10 +4002,7 @@
         </w:numPr>
       </w:pPr>
       <w:r>
-        <w:t>Satisfy the policies, practices, procedure</w:t>
-      </w:r>
-      <w:r>
-        <w:t>s, and conventions of the phase.</w:t>
+        <w:t>Satisfy the policies, practices, procedures, and conventions of the phase.</w:t>
       </w:r>
     </w:p>
     <w:p>
@@ -4050,7 +4025,7 @@
         </w:numPr>
       </w:pPr>
       <w:r>
-        <w:t>Validate that the completed end product complies with established software and system requirements.</w:t>
+        <w:t>Validate that the completed end product complies with customer need.</w:t>
       </w:r>
     </w:p>
     <w:p/>
@@ -4114,7 +4089,7 @@
           </w:tcPr>
           <w:p>
             <w:r>
-              <w:t>[SRS1.1]</w:t>
+              <w:t>[SRS]</w:t>
             </w:r>
           </w:p>
         </w:tc>
@@ -4124,16 +4099,7 @@
           </w:tcPr>
           <w:p>
             <w:r>
-              <w:t xml:space="preserve">Software Requirement Specification </w:t>
-            </w:r>
-            <w:r>
-              <w:t>Internet Banking System</w:t>
-            </w:r>
-            <w:r>
-              <w:t>, Version 1.</w:t>
-            </w:r>
-            <w:r>
-              <w:t>0</w:t>
+              <w:t>Software Requirement Specification Internet Banking System</w:t>
             </w:r>
           </w:p>
         </w:tc>
@@ -4147,10 +4113,7 @@
       </w:pPr>
       <w:bookmarkStart w:id="5" w:name="_Toc55957531"/>
       <w:r>
-        <w:t>Definitions and</w:t>
-      </w:r>
-      <w:r>
-        <w:t xml:space="preserve"> Acronyms</w:t>
+        <w:t>Definitions and Acronyms</w:t>
       </w:r>
       <w:bookmarkEnd w:id="5"/>
     </w:p>
@@ -4180,22 +4143,7 @@
         <w:ind w:left="736"/>
       </w:pPr>
       <w:r>
-        <w:t>Verification confirms that work products properly reflect</w:t>
-      </w:r>
-      <w:r>
-        <w:t xml:space="preserve"> </w:t>
-      </w:r>
-      <w:r>
-        <w:t>the requirements specified for them. In other words, verification ensures</w:t>
-      </w:r>
-      <w:r>
-        <w:t xml:space="preserve"> </w:t>
-      </w:r>
-      <w:r>
-        <w:t>that “you built it right.”</w:t>
-      </w:r>
-      <w:r>
-        <w:t xml:space="preserve"> [CMMI1.1]</w:t>
+        <w:t>Verification confirms that work products properly reflect the requirements specified for them. In other words, verification ensures that “you built it right.” [CMMI1.1]</w:t>
       </w:r>
     </w:p>
     <w:p>
@@ -4214,16 +4162,7 @@
         <w:ind w:left="736"/>
       </w:pPr>
       <w:r>
-        <w:t>Validation confirms that the product, as provided, will fulfill its intended</w:t>
-      </w:r>
-      <w:r>
-        <w:t xml:space="preserve"> </w:t>
-      </w:r>
-      <w:r>
-        <w:t>use. In other words, validation ensures that “you built the right thing.”</w:t>
-      </w:r>
-      <w:r>
-        <w:t xml:space="preserve"> [CMMI1.1]</w:t>
+        <w:t>Validation confirms that the product, as provided, will fulfill its intended use. In other words, validation ensures that “you built the right thing.” [CMMI1.1]</w:t>
       </w:r>
     </w:p>
     <w:p/>
@@ -4291,16 +4230,7 @@
         </w:numPr>
       </w:pPr>
       <w:r>
-        <w:t>Software: Java</w:t>
-      </w:r>
-      <w:r>
-        <w:t xml:space="preserve"> Run-Time Environment</w:t>
-      </w:r>
-      <w:r>
-        <w:t xml:space="preserve">, Eclipse IDE (Integrated Development Environment), </w:t>
-      </w:r>
-      <w:r>
-        <w:t>Microsoft Word</w:t>
+        <w:t>Software: Java Run-Time Environment, Eclipse IDE (Integrated Development Environment), Microsoft Word</w:t>
       </w:r>
     </w:p>
     <w:p>
@@ -4338,10 +4268,7 @@
     </w:p>
     <w:p>
       <w:r>
-        <w:t>V&amp;V will be perfor</w:t>
-      </w:r>
-      <w:r>
-        <w:t>med by the following techniques.</w:t>
+        <w:t>V&amp;V will be performed by the following techniques.</w:t>
       </w:r>
     </w:p>
     <w:p/>
@@ -4363,13 +4290,7 @@
         </w:numPr>
       </w:pPr>
       <w:r>
-        <w:t>Feedback</w:t>
-      </w:r>
-      <w:r>
-        <w:t xml:space="preserve">, construction criteria of </w:t>
-      </w:r>
-      <w:r>
-        <w:t>review requirements</w:t>
+        <w:t>Feedback, construction criteria of review requirements</w:t>
       </w:r>
     </w:p>
     <w:p>
@@ -4528,19 +4449,7 @@
     </w:p>
     <w:p>
       <w:r>
-        <w:t>To verif</w:t>
-      </w:r>
-      <w:r>
-        <w:t xml:space="preserve">y and validate our requirements, </w:t>
-      </w:r>
-      <w:r>
-        <w:t>proactive and reactive techniques</w:t>
-      </w:r>
-      <w:r>
-        <w:t xml:space="preserve"> are chosen</w:t>
-      </w:r>
-      <w:r>
-        <w:t>. These techniques thoroughly inspect the software requirements document for specific parameters. The parameters include unambiguity, completeness, verifiability, consistency, modifiability, traceability, and usability.</w:t>
+        <w:t>To verify and validate our requirements, proactive and reactive techniques are chosen. These techniques thoroughly inspect the software requirements document for specific parameters. The parameters include unambiguity, completeness, verifiability, consistency, modifiability, traceability, and usability.</w:t>
       </w:r>
     </w:p>
     <w:p/>
@@ -4921,13 +4830,7 @@
         <w:rPr>
           <w:sz w:val="22"/>
         </w:rPr>
-        <w:t xml:space="preserve"> </w:t>
-      </w:r>
-      <w:r>
-        <w:rPr>
-          <w:sz w:val="22"/>
-        </w:rPr>
-        <w:t>will analyze the system and populate the fields of the table such that a visual inspection of the table will clearly indicate whether all requirements have been fulfilled.</w:t>
+        <w:t xml:space="preserve"> will analyze the system and populate the fields of the table such that a visual inspection of the table will clearly indicate whether all requirements have been fulfilled.</w:t>
       </w:r>
     </w:p>
     <w:p>
@@ -5027,43 +4930,31 @@
         <w:rPr>
           <w:sz w:val="22"/>
         </w:rPr>
-        <w:t xml:space="preserve">The </w:t>
+        <w:t>The developer will adhere to a strict coding standard to improve readability and modifiability of the code. After an iteration of development, a</w:t>
       </w:r>
       <w:r>
         <w:rPr>
           <w:sz w:val="22"/>
         </w:rPr>
-        <w:t>developer will adhere to a strict coding standard to improve readability and modifiability of the code. After an iteration of development, a</w:t>
+        <w:t>n</w:t>
       </w:r>
       <w:r>
         <w:rPr>
           <w:sz w:val="22"/>
         </w:rPr>
-        <w:t>n</w:t>
+        <w:t xml:space="preserve"> </w:t>
       </w:r>
       <w:r>
         <w:rPr>
           <w:sz w:val="22"/>
         </w:rPr>
-        <w:t xml:space="preserve"> </w:t>
+        <w:t>in</w:t>
       </w:r>
       <w:r>
         <w:rPr>
           <w:sz w:val="22"/>
         </w:rPr>
-        <w:t>in</w:t>
-      </w:r>
-      <w:r>
-        <w:rPr>
-          <w:sz w:val="22"/>
-        </w:rPr>
-        <w:t>formal code</w:t>
-      </w:r>
-      <w:r>
-        <w:rPr>
-          <w:sz w:val="22"/>
-        </w:rPr>
-        <w:t xml:space="preserve"> </w:t>
+        <w:t xml:space="preserve">formal code </w:t>
       </w:r>
       <w:r>
         <w:rPr>
@@ -5216,25 +5107,7 @@
         <w:rPr>
           <w:sz w:val="22"/>
         </w:rPr>
-        <w:t>The</w:t>
-      </w:r>
-      <w:r>
-        <w:rPr>
-          <w:sz w:val="22"/>
-        </w:rPr>
-        <w:t xml:space="preserve"> test process </w:t>
-      </w:r>
-      <w:r>
-        <w:rPr>
-          <w:sz w:val="22"/>
-        </w:rPr>
-        <w:t xml:space="preserve">is defined </w:t>
-      </w:r>
-      <w:r>
-        <w:rPr>
-          <w:sz w:val="22"/>
-        </w:rPr>
-        <w:t>in terms of following phases:</w:t>
+        <w:t>The test process is defined in terms of following phases:</w:t>
       </w:r>
     </w:p>
     <w:p>
@@ -5280,7 +5153,19 @@
         <w:rPr>
           <w:sz w:val="22"/>
         </w:rPr>
-        <w:t xml:space="preserve">We plan to debug during coding phase, unit testing for verification detailed design, integration testing for verification architecture design, and system testing for validation system (the system meets the requirements). </w:t>
+        <w:t>We plan to debug during coding phase, unit testing for verification detailed design, integration testing for verification architecture design, and system testing for validation system (the system meets</w:t>
+      </w:r>
+      <w:r>
+        <w:rPr>
+          <w:sz w:val="22"/>
+        </w:rPr>
+        <w:t xml:space="preserve"> customer needs</w:t>
+      </w:r>
+      <w:r>
+        <w:rPr>
+          <w:sz w:val="22"/>
+        </w:rPr>
+        <w:t xml:space="preserve">). </w:t>
       </w:r>
     </w:p>
     <w:p>
@@ -5372,13 +5257,7 @@
         <w:rPr>
           <w:sz w:val="22"/>
         </w:rPr>
-        <w:t>We plan to improve our test cases, if they would find small amount of defect or wo</w:t>
-      </w:r>
-      <w:r>
-        <w:rPr>
-          <w:sz w:val="22"/>
-        </w:rPr>
-        <w:t xml:space="preserve">uld not find defects at all. </w:t>
+        <w:t xml:space="preserve">We plan to improve our test cases, if they would find small amount of defect or would not find defects at all. </w:t>
       </w:r>
     </w:p>
     <w:p>
@@ -5408,13 +5287,7 @@
         <w:rPr>
           <w:sz w:val="22"/>
         </w:rPr>
-        <w:t xml:space="preserve"> will analyze each phase and identify factors that can a</w:t>
-      </w:r>
-      <w:r>
-        <w:rPr>
-          <w:sz w:val="22"/>
-        </w:rPr>
-        <w:t>ffect test-case’s effectiveness</w:t>
+        <w:t xml:space="preserve"> will analyze each phase and identify factors that can affect test-case’s effectiveness</w:t>
       </w:r>
     </w:p>
     <w:p>
@@ -5679,6 +5552,7 @@
     <w:p/>
     <w:p/>
     <w:bookmarkEnd w:id="13"/>
+    <w:p/>
     <w:p/>
     <w:sectPr>
       <w:headerReference w:type="even" r:id="rId10"/>
@@ -5787,7 +5661,7 @@
         <w:rStyle w:val="PageNumber"/>
         <w:noProof/>
       </w:rPr>
-      <w:t>3</w:t>
+      <w:t>7</w:t>
     </w:r>
     <w:r>
       <w:rPr>
@@ -6150,6 +6024,95 @@
     </w:lvl>
   </w:abstractNum>
   <w:abstractNum w:abstractNumId="3">
+    <w:nsid w:val="0EFF039A"/>
+    <w:multiLevelType w:val="hybridMultilevel"/>
+    <w:tmpl w:val="330A8EA6"/>
+    <w:lvl w:ilvl="0" w:tplc="83A85E32">
+      <w:start w:val="1"/>
+      <w:numFmt w:val="decimal"/>
+      <w:lvlText w:val="%1-"/>
+      <w:lvlJc w:val="left"/>
+      <w:pPr>
+        <w:ind w:left="360" w:hanging="360"/>
+      </w:pPr>
+      <w:rPr>
+        <w:rFonts w:hint="default"/>
+      </w:rPr>
+    </w:lvl>
+    <w:lvl w:ilvl="1" w:tplc="04090019" w:tentative="1">
+      <w:start w:val="1"/>
+      <w:numFmt w:val="lowerLetter"/>
+      <w:lvlText w:val="%2."/>
+      <w:lvlJc w:val="left"/>
+      <w:pPr>
+        <w:ind w:left="1080" w:hanging="360"/>
+      </w:pPr>
+    </w:lvl>
+    <w:lvl w:ilvl="2" w:tplc="0409001B" w:tentative="1">
+      <w:start w:val="1"/>
+      <w:numFmt w:val="lowerRoman"/>
+      <w:lvlText w:val="%3."/>
+      <w:lvlJc w:val="right"/>
+      <w:pPr>
+        <w:ind w:left="1800" w:hanging="180"/>
+      </w:pPr>
+    </w:lvl>
+    <w:lvl w:ilvl="3" w:tplc="0409000F" w:tentative="1">
+      <w:start w:val="1"/>
+      <w:numFmt w:val="decimal"/>
+      <w:lvlText w:val="%4."/>
+      <w:lvlJc w:val="left"/>
+      <w:pPr>
+        <w:ind w:left="2520" w:hanging="360"/>
+      </w:pPr>
+    </w:lvl>
+    <w:lvl w:ilvl="4" w:tplc="04090019" w:tentative="1">
+      <w:start w:val="1"/>
+      <w:numFmt w:val="lowerLetter"/>
+      <w:lvlText w:val="%5."/>
+      <w:lvlJc w:val="left"/>
+      <w:pPr>
+        <w:ind w:left="3240" w:hanging="360"/>
+      </w:pPr>
+    </w:lvl>
+    <w:lvl w:ilvl="5" w:tplc="0409001B" w:tentative="1">
+      <w:start w:val="1"/>
+      <w:numFmt w:val="lowerRoman"/>
+      <w:lvlText w:val="%6."/>
+      <w:lvlJc w:val="right"/>
+      <w:pPr>
+        <w:ind w:left="3960" w:hanging="180"/>
+      </w:pPr>
+    </w:lvl>
+    <w:lvl w:ilvl="6" w:tplc="0409000F" w:tentative="1">
+      <w:start w:val="1"/>
+      <w:numFmt w:val="decimal"/>
+      <w:lvlText w:val="%7."/>
+      <w:lvlJc w:val="left"/>
+      <w:pPr>
+        <w:ind w:left="4680" w:hanging="360"/>
+      </w:pPr>
+    </w:lvl>
+    <w:lvl w:ilvl="7" w:tplc="04090019" w:tentative="1">
+      <w:start w:val="1"/>
+      <w:numFmt w:val="lowerLetter"/>
+      <w:lvlText w:val="%8."/>
+      <w:lvlJc w:val="left"/>
+      <w:pPr>
+        <w:ind w:left="5400" w:hanging="360"/>
+      </w:pPr>
+    </w:lvl>
+    <w:lvl w:ilvl="8" w:tplc="0409001B" w:tentative="1">
+      <w:start w:val="1"/>
+      <w:numFmt w:val="lowerRoman"/>
+      <w:lvlText w:val="%9."/>
+      <w:lvlJc w:val="right"/>
+      <w:pPr>
+        <w:ind w:left="6120" w:hanging="180"/>
+      </w:pPr>
+    </w:lvl>
+  </w:abstractNum>
+  <w:abstractNum w:abstractNumId="4">
     <w:nsid w:val="19700830"/>
     <w:multiLevelType w:val="singleLevel"/>
     <w:tmpl w:val="ADC867EC"/>
@@ -6167,7 +6130,7 @@
       </w:rPr>
     </w:lvl>
   </w:abstractNum>
-  <w:abstractNum w:abstractNumId="4">
+  <w:abstractNum w:abstractNumId="5">
     <w:nsid w:val="1CFB0868"/>
     <w:multiLevelType w:val="hybridMultilevel"/>
     <w:tmpl w:val="53822F64"/>
@@ -6307,7 +6270,7 @@
       </w:rPr>
     </w:lvl>
   </w:abstractNum>
-  <w:abstractNum w:abstractNumId="5">
+  <w:abstractNum w:abstractNumId="6">
     <w:nsid w:val="1F704983"/>
     <w:multiLevelType w:val="singleLevel"/>
     <w:tmpl w:val="ADC867EC"/>
@@ -6325,7 +6288,7 @@
       </w:rPr>
     </w:lvl>
   </w:abstractNum>
-  <w:abstractNum w:abstractNumId="6">
+  <w:abstractNum w:abstractNumId="7">
     <w:nsid w:val="2A1C3C15"/>
     <w:multiLevelType w:val="hybridMultilevel"/>
     <w:tmpl w:val="A8241280"/>
@@ -6441,7 +6404,7 @@
       </w:pPr>
     </w:lvl>
   </w:abstractNum>
-  <w:abstractNum w:abstractNumId="7">
+  <w:abstractNum w:abstractNumId="8">
     <w:nsid w:val="3D842D97"/>
     <w:multiLevelType w:val="singleLevel"/>
     <w:tmpl w:val="ADC867EC"/>
@@ -6459,7 +6422,7 @@
       </w:rPr>
     </w:lvl>
   </w:abstractNum>
-  <w:abstractNum w:abstractNumId="8">
+  <w:abstractNum w:abstractNumId="9">
     <w:nsid w:val="4CE5218F"/>
     <w:multiLevelType w:val="multilevel"/>
     <w:tmpl w:val="69BE08D6"/>
@@ -6581,7 +6544,7 @@
       </w:pPr>
     </w:lvl>
   </w:abstractNum>
-  <w:abstractNum w:abstractNumId="9">
+  <w:abstractNum w:abstractNumId="10">
     <w:nsid w:val="528B7462"/>
     <w:multiLevelType w:val="hybridMultilevel"/>
     <w:tmpl w:val="0F220326"/>
@@ -6721,7 +6684,7 @@
       </w:rPr>
     </w:lvl>
   </w:abstractNum>
-  <w:abstractNum w:abstractNumId="10">
+  <w:abstractNum w:abstractNumId="11">
     <w:nsid w:val="55624C3D"/>
     <w:multiLevelType w:val="singleLevel"/>
     <w:tmpl w:val="8FE0E5CE"/>
@@ -6737,7 +6700,7 @@
     </w:lvl>
   </w:abstractNum>
   <w:num w:numId="1">
-    <w:abstractNumId w:val="8"/>
+    <w:abstractNumId w:val="9"/>
   </w:num>
   <w:num w:numId="2">
     <w:abstractNumId w:val="0"/>
@@ -6746,28 +6709,31 @@
     <w:abstractNumId w:val="1"/>
   </w:num>
   <w:num w:numId="4">
-    <w:abstractNumId w:val="6"/>
+    <w:abstractNumId w:val="7"/>
   </w:num>
   <w:num w:numId="5">
     <w:abstractNumId w:val="2"/>
   </w:num>
   <w:num w:numId="6">
+    <w:abstractNumId w:val="11"/>
+  </w:num>
+  <w:num w:numId="7">
+    <w:abstractNumId w:val="4"/>
+  </w:num>
+  <w:num w:numId="8">
+    <w:abstractNumId w:val="8"/>
+  </w:num>
+  <w:num w:numId="9">
+    <w:abstractNumId w:val="6"/>
+  </w:num>
+  <w:num w:numId="10">
     <w:abstractNumId w:val="10"/>
   </w:num>
-  <w:num w:numId="7">
-    <w:abstractNumId w:val="3"/>
-  </w:num>
-  <w:num w:numId="8">
-    <w:abstractNumId w:val="7"/>
-  </w:num>
-  <w:num w:numId="9">
+  <w:num w:numId="11">
     <w:abstractNumId w:val="5"/>
   </w:num>
-  <w:num w:numId="10">
-    <w:abstractNumId w:val="9"/>
-  </w:num>
-  <w:num w:numId="11">
-    <w:abstractNumId w:val="4"/>
+  <w:num w:numId="12">
+    <w:abstractNumId w:val="3"/>
   </w:num>
   <w:numIdMacAtCleanup w:val="11"/>
 </w:numbering>
@@ -6786,15 +6752,15 @@
   </w:docDefaults>
   <w:latentStyles w:defLockedState="0" w:defUIPriority="99" w:defSemiHidden="0" w:defUnhideWhenUsed="0" w:defQFormat="0" w:count="371">
     <w:lsdException w:name="Normal" w:uiPriority="0" w:qFormat="1"/>
-    <w:lsdException w:name="heading 1" w:uiPriority="9" w:qFormat="1"/>
-    <w:lsdException w:name="heading 2" w:uiPriority="9" w:qFormat="1"/>
-    <w:lsdException w:name="heading 3" w:uiPriority="9" w:qFormat="1"/>
-    <w:lsdException w:name="heading 4" w:uiPriority="9" w:qFormat="1"/>
-    <w:lsdException w:name="heading 5" w:uiPriority="9" w:qFormat="1"/>
-    <w:lsdException w:name="heading 6" w:uiPriority="9" w:qFormat="1"/>
-    <w:lsdException w:name="heading 7" w:uiPriority="9" w:qFormat="1"/>
-    <w:lsdException w:name="heading 8" w:uiPriority="9" w:qFormat="1"/>
-    <w:lsdException w:name="heading 9" w:uiPriority="9" w:qFormat="1"/>
+    <w:lsdException w:name="heading 1" w:uiPriority="0" w:qFormat="1"/>
+    <w:lsdException w:name="heading 2" w:uiPriority="0" w:qFormat="1"/>
+    <w:lsdException w:name="heading 3" w:uiPriority="0" w:qFormat="1"/>
+    <w:lsdException w:name="heading 4" w:uiPriority="0" w:qFormat="1"/>
+    <w:lsdException w:name="heading 5" w:uiPriority="0" w:qFormat="1"/>
+    <w:lsdException w:name="heading 6" w:uiPriority="0" w:qFormat="1"/>
+    <w:lsdException w:name="heading 7" w:uiPriority="0" w:qFormat="1"/>
+    <w:lsdException w:name="heading 8" w:uiPriority="0" w:qFormat="1"/>
+    <w:lsdException w:name="heading 9" w:uiPriority="0" w:qFormat="1"/>
     <w:lsdException w:name="index 1" w:semiHidden="1" w:unhideWhenUsed="1"/>
     <w:lsdException w:name="index 2" w:semiHidden="1" w:unhideWhenUsed="1"/>
     <w:lsdException w:name="index 3" w:semiHidden="1" w:unhideWhenUsed="1"/>
@@ -6804,9 +6770,9 @@
     <w:lsdException w:name="index 7" w:semiHidden="1" w:unhideWhenUsed="1"/>
     <w:lsdException w:name="index 8" w:semiHidden="1" w:unhideWhenUsed="1"/>
     <w:lsdException w:name="index 9" w:semiHidden="1" w:unhideWhenUsed="1"/>
-    <w:lsdException w:name="toc 1" w:semiHidden="1" w:uiPriority="39" w:unhideWhenUsed="1"/>
-    <w:lsdException w:name="toc 2" w:semiHidden="1" w:uiPriority="39" w:unhideWhenUsed="1"/>
-    <w:lsdException w:name="toc 3" w:semiHidden="1" w:uiPriority="39" w:unhideWhenUsed="1"/>
+    <w:lsdException w:name="toc 1" w:semiHidden="1" w:uiPriority="0" w:unhideWhenUsed="1"/>
+    <w:lsdException w:name="toc 2" w:semiHidden="1" w:uiPriority="0" w:unhideWhenUsed="1"/>
+    <w:lsdException w:name="toc 3" w:semiHidden="1" w:uiPriority="0" w:unhideWhenUsed="1"/>
     <w:lsdException w:name="toc 4" w:semiHidden="1" w:uiPriority="39" w:unhideWhenUsed="1"/>
     <w:lsdException w:name="toc 5" w:semiHidden="1" w:uiPriority="39" w:unhideWhenUsed="1"/>
     <w:lsdException w:name="toc 6" w:semiHidden="1" w:uiPriority="39" w:unhideWhenUsed="1"/>
@@ -6817,7 +6783,7 @@
     <w:lsdException w:name="footnote text" w:semiHidden="1" w:unhideWhenUsed="1"/>
     <w:lsdException w:name="annotation text" w:semiHidden="1" w:unhideWhenUsed="1"/>
     <w:lsdException w:name="header" w:semiHidden="1" w:unhideWhenUsed="1"/>
-    <w:lsdException w:name="footer" w:semiHidden="1" w:unhideWhenUsed="1"/>
+    <w:lsdException w:name="footer" w:semiHidden="1" w:uiPriority="0" w:unhideWhenUsed="1"/>
     <w:lsdException w:name="index heading" w:semiHidden="1" w:unhideWhenUsed="1"/>
     <w:lsdException w:name="caption" w:uiPriority="35" w:qFormat="1"/>
     <w:lsdException w:name="table of figures" w:semiHidden="1" w:unhideWhenUsed="1"/>
@@ -6826,7 +6792,7 @@
     <w:lsdException w:name="footnote reference" w:semiHidden="1" w:unhideWhenUsed="1"/>
     <w:lsdException w:name="annotation reference" w:semiHidden="1" w:unhideWhenUsed="1"/>
     <w:lsdException w:name="line number" w:semiHidden="1" w:unhideWhenUsed="1"/>
-    <w:lsdException w:name="page number" w:semiHidden="1" w:unhideWhenUsed="1"/>
+    <w:lsdException w:name="page number" w:semiHidden="1" w:uiPriority="0" w:unhideWhenUsed="1"/>
     <w:lsdException w:name="endnote reference" w:semiHidden="1" w:unhideWhenUsed="1"/>
     <w:lsdException w:name="endnote text" w:semiHidden="1" w:unhideWhenUsed="1"/>
     <w:lsdException w:name="table of authorities" w:semiHidden="1" w:unhideWhenUsed="1"/>
@@ -6870,7 +6836,7 @@
     <w:lsdException w:name="Body Text Indent 2" w:semiHidden="1" w:unhideWhenUsed="1"/>
     <w:lsdException w:name="Body Text Indent 3" w:semiHidden="1" w:unhideWhenUsed="1"/>
     <w:lsdException w:name="Block Text" w:semiHidden="1" w:unhideWhenUsed="1"/>
-    <w:lsdException w:name="Hyperlink" w:semiHidden="1" w:unhideWhenUsed="1"/>
+    <w:lsdException w:name="Hyperlink" w:semiHidden="1" w:uiPriority="0" w:unhideWhenUsed="1"/>
     <w:lsdException w:name="FollowedHyperlink" w:semiHidden="1" w:unhideWhenUsed="1"/>
     <w:lsdException w:name="Strong" w:uiPriority="22" w:qFormat="1"/>
     <w:lsdException w:name="Emphasis" w:uiPriority="20" w:qFormat="1"/>
@@ -6939,7 +6905,7 @@
     <w:lsdException w:name="Table Web 2" w:semiHidden="1" w:unhideWhenUsed="1"/>
     <w:lsdException w:name="Table Web 3" w:semiHidden="1" w:unhideWhenUsed="1"/>
     <w:lsdException w:name="Balloon Text" w:semiHidden="1" w:unhideWhenUsed="1"/>
-    <w:lsdException w:name="Table Grid" w:uiPriority="39"/>
+    <w:lsdException w:name="Table Grid" w:uiPriority="0"/>
     <w:lsdException w:name="Table Theme" w:semiHidden="1" w:unhideWhenUsed="1"/>
     <w:lsdException w:name="Placeholder Text" w:semiHidden="1"/>
     <w:lsdException w:name="No Spacing" w:uiPriority="1" w:qFormat="1"/>
@@ -7933,6 +7899,17 @@
       <w:lang w:val="en-US" w:eastAsia="en-US" w:bidi="ar-SA"/>
     </w:rPr>
   </w:style>
+  <w:style w:type="paragraph" w:styleId="ListParagraph">
+    <w:name w:val="List Paragraph"/>
+    <w:basedOn w:val="Normal"/>
+    <w:uiPriority w:val="34"/>
+    <w:qFormat/>
+    <w:rsid w:val="00F70E30"/>
+    <w:pPr>
+      <w:ind w:left="720"/>
+      <w:contextualSpacing/>
+    </w:pPr>
+  </w:style>
 </w:styles>
 </file>
 
@@ -8202,7 +8179,7 @@
 </file>
 
 <file path=customXml/itemProps1.xml><?xml version="1.0" encoding="utf-8"?>
-<ds:datastoreItem xmlns:ds="http://schemas.openxmlformats.org/officeDocument/2006/customXml" ds:itemID="{2188BEF4-009F-4E66-8C65-F8EC3C389DC2}">
+<ds:datastoreItem xmlns:ds="http://schemas.openxmlformats.org/officeDocument/2006/customXml" ds:itemID="{A4553D44-92D2-4753-8570-8756FF5ABEAC}">
   <ds:schemaRefs>
     <ds:schemaRef ds:uri="http://schemas.openxmlformats.org/officeDocument/2006/bibliography"/>
   </ds:schemaRefs>

</xml_diff>

<commit_message>
Review on Verification and validation document
</commit_message>
<xml_diff>
--- a/PM/Verification and validation document.docx
+++ b/PM/Verification and validation document.docx
@@ -664,27 +664,59 @@
             <w:tcW w:w="1096" w:type="dxa"/>
             <w:vAlign w:val="center"/>
           </w:tcPr>
-          <w:p/>
+          <w:p>
+            <w:pPr>
+              <w:jc w:val="center"/>
+            </w:pPr>
+            <w:r>
+              <w:t>Alaa Gamal</w:t>
+            </w:r>
+          </w:p>
         </w:tc>
         <w:tc>
           <w:tcPr>
             <w:tcW w:w="953" w:type="dxa"/>
             <w:vAlign w:val="center"/>
           </w:tcPr>
-          <w:p/>
+          <w:p>
+            <w:pPr>
+              <w:jc w:val="center"/>
+            </w:pPr>
+            <w:r>
+              <w:t>25-May-19</w:t>
+            </w:r>
+          </w:p>
         </w:tc>
         <w:tc>
           <w:tcPr>
             <w:tcW w:w="1574" w:type="dxa"/>
             <w:vAlign w:val="center"/>
           </w:tcPr>
-          <w:p/>
+          <w:p>
+            <w:pPr>
+              <w:jc w:val="center"/>
+            </w:pPr>
+          </w:p>
         </w:tc>
         <w:tc>
           <w:tcPr>
             <w:tcW w:w="2677" w:type="dxa"/>
           </w:tcPr>
-          <w:p/>
+          <w:p>
+            <w:r>
+              <w:t>Test plan</w:t>
+            </w:r>
+            <w:bookmarkStart w:id="0" w:name="_GoBack"/>
+            <w:bookmarkEnd w:id="0"/>
+            <w:r>
+              <w:t xml:space="preserve"> should have strategy of testing </w:t>
+            </w:r>
+          </w:p>
+          <w:p>
+            <w:r>
+              <w:t xml:space="preserve">And determine the scope of the project </w:t>
+            </w:r>
+          </w:p>
         </w:tc>
       </w:tr>
       <w:tr>
@@ -3945,12 +3977,12 @@
       <w:pPr>
         <w:pStyle w:val="Heading1"/>
       </w:pPr>
-      <w:bookmarkStart w:id="0" w:name="_Toc55957527"/>
+      <w:bookmarkStart w:id="1" w:name="_Toc55957527"/>
       <w:r>
         <w:lastRenderedPageBreak/>
         <w:t>Introduction</w:t>
       </w:r>
-      <w:bookmarkEnd w:id="0"/>
+      <w:bookmarkEnd w:id="1"/>
     </w:p>
     <w:p>
       <w:r>
@@ -3962,11 +3994,11 @@
       <w:pPr>
         <w:pStyle w:val="Heading2"/>
       </w:pPr>
-      <w:bookmarkStart w:id="1" w:name="_Toc55957528"/>
+      <w:bookmarkStart w:id="2" w:name="_Toc55957528"/>
       <w:r>
         <w:t>Scope</w:t>
       </w:r>
-      <w:bookmarkEnd w:id="1"/>
+      <w:bookmarkEnd w:id="2"/>
     </w:p>
     <w:p>
       <w:r>
@@ -3987,11 +4019,14 @@
       <w:pPr>
         <w:pStyle w:val="Heading2"/>
       </w:pPr>
-      <w:bookmarkStart w:id="2" w:name="_Toc55957529"/>
+      <w:bookmarkStart w:id="3" w:name="_Toc55957529"/>
       <w:r>
         <w:t>Objectives</w:t>
       </w:r>
-      <w:bookmarkEnd w:id="2"/>
+      <w:bookmarkEnd w:id="3"/>
+      <w:r>
+        <w:t xml:space="preserve"> of verification and validation </w:t>
+      </w:r>
     </w:p>
     <w:p>
       <w:r>
@@ -4058,17 +4093,502 @@
         <w:t>Validate that the completed end product complies with established software and system requirements.</w:t>
       </w:r>
     </w:p>
+    <w:p>
+      <w:pPr>
+        <w:ind w:left="720"/>
+      </w:pPr>
+    </w:p>
+    <w:p>
+      <w:pPr>
+        <w:pStyle w:val="Heading2"/>
+        <w:spacing w:after="0"/>
+      </w:pPr>
+      <w:r>
+        <w:t xml:space="preserve"> </w:t>
+      </w:r>
+      <w:r>
+        <w:t>Objective of the project</w:t>
+      </w:r>
+    </w:p>
+    <w:p>
+      <w:pPr>
+        <w:rPr>
+          <w:sz w:val="10"/>
+          <w:szCs w:val="10"/>
+        </w:rPr>
+      </w:pPr>
+    </w:p>
+    <w:p>
+      <w:pPr>
+        <w:tabs>
+          <w:tab w:val="left" w:pos="720"/>
+          <w:tab w:val="left" w:pos="1080"/>
+          <w:tab w:val="left" w:pos="1260"/>
+          <w:tab w:val="left" w:pos="1440"/>
+          <w:tab w:val="left" w:leader="dot" w:pos="9720"/>
+        </w:tabs>
+      </w:pPr>
+      <w:r>
+        <w:t>This Web Portal will serve as an interface for all the banking services where the client can easily access his/her account/s, perform inter account transactions and to inquire about the previous transactions.</w:t>
+      </w:r>
+    </w:p>
+    <w:p>
+      <w:pPr>
+        <w:tabs>
+          <w:tab w:val="left" w:pos="720"/>
+          <w:tab w:val="left" w:pos="1080"/>
+          <w:tab w:val="left" w:pos="1260"/>
+          <w:tab w:val="left" w:pos="1440"/>
+          <w:tab w:val="left" w:leader="dot" w:pos="9720"/>
+        </w:tabs>
+        <w:ind w:left="1080"/>
+        <w:rPr>
+          <w:rFonts w:ascii="Arial" w:hAnsi="Arial" w:cs="Arial"/>
+          <w:b/>
+          <w:bCs/>
+          <w:sz w:val="24"/>
+        </w:rPr>
+      </w:pPr>
+    </w:p>
+    <w:p>
+      <w:pPr>
+        <w:pStyle w:val="Heading3"/>
+        <w:numPr>
+          <w:ilvl w:val="0"/>
+          <w:numId w:val="0"/>
+        </w:numPr>
+      </w:pPr>
+    </w:p>
+    <w:p>
+      <w:pPr>
+        <w:pStyle w:val="Heading2"/>
+        <w:spacing w:after="0"/>
+      </w:pPr>
+      <w:bookmarkStart w:id="4" w:name="_Toc7634783"/>
+      <w:r>
+        <w:t xml:space="preserve"> In Scope and Out of Scope</w:t>
+      </w:r>
+      <w:bookmarkEnd w:id="4"/>
+    </w:p>
+    <w:p>
+      <w:pPr>
+        <w:rPr>
+          <w:lang w:bidi="ar-EG"/>
+        </w:rPr>
+      </w:pPr>
+    </w:p>
+    <w:p>
+      <w:pPr>
+        <w:pStyle w:val="Heading3"/>
+        <w:numPr>
+          <w:ilvl w:val="0"/>
+          <w:numId w:val="0"/>
+        </w:numPr>
+        <w:rPr>
+          <w:b w:val="0"/>
+          <w:bCs w:val="0"/>
+          <w:color w:val="2C68A4"/>
+          <w:sz w:val="24"/>
+          <w:szCs w:val="24"/>
+        </w:rPr>
+      </w:pPr>
+      <w:r>
+        <w:t>Scope of the project</w:t>
+      </w:r>
+    </w:p>
+    <w:p>
+      <w:pPr>
+        <w:pStyle w:val="NormalWeb"/>
+        <w:shd w:val="clear" w:color="auto" w:fill="FFFFFF"/>
+        <w:spacing w:before="0" w:beforeAutospacing="0"/>
+        <w:ind w:left="1440"/>
+        <w:rPr>
+          <w:rFonts w:ascii="Arial" w:hAnsi="Arial" w:cs="Arial"/>
+          <w:color w:val="111111"/>
+        </w:rPr>
+      </w:pPr>
+      <w:r>
+        <w:rPr>
+          <w:rFonts w:ascii="Arial" w:hAnsi="Arial" w:cs="Arial"/>
+          <w:color w:val="111111"/>
+        </w:rPr>
+        <w:t xml:space="preserve">With Internet banking System, consumers aren't required to visit a bank branch to complete most of their basic banking transactions. They can do all of this at their own convenience, </w:t>
+      </w:r>
+      <w:r>
+        <w:rPr>
+          <w:rFonts w:ascii="Arial" w:hAnsi="Arial" w:cs="Arial"/>
+          <w:color w:val="111111"/>
+        </w:rPr>
+        <w:t>wherever they want—at home, at work, or while on the go.</w:t>
+      </w:r>
+    </w:p>
+    <w:p>
+      <w:pPr>
+        <w:pStyle w:val="NormalWeb"/>
+        <w:shd w:val="clear" w:color="auto" w:fill="FFFFFF"/>
+        <w:spacing w:before="0" w:beforeAutospacing="0"/>
+        <w:ind w:left="1440"/>
+        <w:rPr>
+          <w:rFonts w:ascii="Arial" w:hAnsi="Arial" w:cs="Arial"/>
+          <w:color w:val="111111"/>
+        </w:rPr>
+      </w:pPr>
+      <w:r>
+        <w:rPr>
+          <w:rFonts w:ascii="Arial" w:hAnsi="Arial" w:cs="Arial"/>
+          <w:color w:val="111111"/>
+        </w:rPr>
+        <w:t>Internet banking System requires an internet connection. In order to access the service, clients need to register for their bank's online banking service.</w:t>
+      </w:r>
+      <w:r>
+        <w:rPr>
+          <w:rFonts w:ascii="Arial" w:hAnsi="Arial" w:cs="Arial"/>
+          <w:color w:val="111111"/>
+        </w:rPr>
+        <w:t xml:space="preserve"> After registration, the users can use the service </w:t>
+      </w:r>
+      <w:r>
+        <w:rPr>
+          <w:rFonts w:ascii="Arial" w:hAnsi="Arial" w:cs="Arial"/>
+          <w:color w:val="111111"/>
+        </w:rPr>
+        <w:t>that found in customer requirement document</w:t>
+      </w:r>
+      <w:r>
+        <w:rPr>
+          <w:rFonts w:ascii="Arial" w:hAnsi="Arial" w:cs="Arial"/>
+          <w:color w:val="111111"/>
+        </w:rPr>
+        <w:t xml:space="preserve">                          </w:t>
+      </w:r>
+    </w:p>
+    <w:p>
+      <w:pPr>
+        <w:pStyle w:val="NormalWeb"/>
+        <w:shd w:val="clear" w:color="auto" w:fill="FFFFFF"/>
+        <w:spacing w:before="0" w:beforeAutospacing="0"/>
+        <w:ind w:left="1440"/>
+        <w:rPr>
+          <w:rFonts w:ascii="Arial" w:hAnsi="Arial" w:cs="Arial"/>
+          <w:color w:val="111111"/>
+        </w:rPr>
+      </w:pPr>
+      <w:r>
+        <w:rPr>
+          <w:rFonts w:ascii="Arial" w:hAnsi="Arial" w:cs="Arial"/>
+          <w:color w:val="111111"/>
+        </w:rPr>
+        <w:t xml:space="preserve"> .</w:t>
+      </w:r>
+      <w:r>
+        <w:rPr>
+          <w:rStyle w:val="Hyperlink"/>
+          <w:rFonts w:ascii="Arial" w:hAnsi="Arial" w:cs="Arial"/>
+        </w:rPr>
+        <w:t>Customer Requirements.docx</w:t>
+      </w:r>
+    </w:p>
+    <w:p>
+      <w:pPr>
+        <w:pStyle w:val="Heading3"/>
+        <w:numPr>
+          <w:ilvl w:val="0"/>
+          <w:numId w:val="0"/>
+        </w:numPr>
+      </w:pPr>
+      <w:r>
+        <w:lastRenderedPageBreak/>
+        <w:t xml:space="preserve"> </w:t>
+      </w:r>
+      <w:r>
+        <w:t>Out of Scope</w:t>
+      </w:r>
+    </w:p>
+    <w:p>
+      <w:pPr>
+        <w:pStyle w:val="ListParagraph"/>
+        <w:tabs>
+          <w:tab w:val="left" w:pos="360"/>
+          <w:tab w:val="left" w:pos="720"/>
+          <w:tab w:val="left" w:pos="1260"/>
+          <w:tab w:val="left" w:pos="1440"/>
+          <w:tab w:val="left" w:leader="dot" w:pos="9720"/>
+        </w:tabs>
+        <w:ind w:left="1080"/>
+        <w:rPr>
+          <w:rFonts w:ascii="Arial" w:eastAsia="SimSun" w:hAnsi="Arial" w:cs="Arial"/>
+          <w:color w:val="111111"/>
+          <w:sz w:val="24"/>
+          <w:lang w:eastAsia="zh-CN"/>
+        </w:rPr>
+      </w:pPr>
+      <w:r>
+        <w:rPr>
+          <w:rFonts w:ascii="Arial" w:eastAsia="SimSun" w:hAnsi="Arial" w:cs="Arial"/>
+          <w:color w:val="111111"/>
+          <w:sz w:val="24"/>
+          <w:lang w:eastAsia="zh-CN"/>
+        </w:rPr>
+        <w:t>These feature are not in the scope of work as they are not included in the software requirement specifications as per our agreement with the customer:</w:t>
+      </w:r>
+    </w:p>
+    <w:p>
+      <w:pPr>
+        <w:pStyle w:val="ListParagraph"/>
+        <w:tabs>
+          <w:tab w:val="left" w:pos="360"/>
+          <w:tab w:val="left" w:pos="720"/>
+          <w:tab w:val="left" w:pos="1260"/>
+          <w:tab w:val="left" w:pos="1440"/>
+          <w:tab w:val="left" w:leader="dot" w:pos="9720"/>
+        </w:tabs>
+        <w:ind w:left="1080"/>
+        <w:rPr>
+          <w:rFonts w:ascii="Arial" w:hAnsi="Arial" w:cs="Arial"/>
+          <w:color w:val="222222"/>
+          <w:sz w:val="24"/>
+          <w:shd w:val="clear" w:color="auto" w:fill="FFFFFF"/>
+        </w:rPr>
+      </w:pPr>
+    </w:p>
+    <w:p>
+      <w:pPr>
+        <w:pStyle w:val="ListParagraph"/>
+        <w:numPr>
+          <w:ilvl w:val="0"/>
+          <w:numId w:val="15"/>
+        </w:numPr>
+        <w:tabs>
+          <w:tab w:val="left" w:pos="360"/>
+          <w:tab w:val="left" w:pos="720"/>
+          <w:tab w:val="left" w:pos="1260"/>
+          <w:tab w:val="left" w:pos="1440"/>
+          <w:tab w:val="left" w:leader="dot" w:pos="9720"/>
+        </w:tabs>
+        <w:overflowPunct w:val="0"/>
+        <w:autoSpaceDE w:val="0"/>
+        <w:autoSpaceDN w:val="0"/>
+        <w:adjustRightInd w:val="0"/>
+        <w:ind w:left="1980"/>
+        <w:textAlignment w:val="baseline"/>
+        <w:rPr>
+          <w:rFonts w:ascii="Arial" w:hAnsi="Arial" w:cs="Arial"/>
+          <w:color w:val="222222"/>
+          <w:sz w:val="24"/>
+          <w:shd w:val="clear" w:color="auto" w:fill="FFFFFF"/>
+        </w:rPr>
+      </w:pPr>
+      <w:r>
+        <w:rPr>
+          <w:rFonts w:ascii="Arial" w:hAnsi="Arial" w:cs="Arial"/>
+          <w:color w:val="222222"/>
+          <w:sz w:val="24"/>
+          <w:shd w:val="clear" w:color="auto" w:fill="FFFFFF"/>
+        </w:rPr>
+        <w:t>Test Automation</w:t>
+      </w:r>
+      <w:r>
+        <w:rPr>
+          <w:rFonts w:ascii="Arial" w:hAnsi="Arial" w:cs="Arial"/>
+          <w:color w:val="222222"/>
+          <w:sz w:val="24"/>
+          <w:shd w:val="clear" w:color="auto" w:fill="FFFFFF"/>
+        </w:rPr>
+        <w:t>.</w:t>
+      </w:r>
+    </w:p>
+    <w:p>
+      <w:pPr>
+        <w:numPr>
+          <w:ilvl w:val="0"/>
+          <w:numId w:val="15"/>
+        </w:numPr>
+        <w:shd w:val="clear" w:color="auto" w:fill="FFFFFF"/>
+        <w:spacing w:before="100" w:beforeAutospacing="1" w:after="100" w:afterAutospacing="1"/>
+        <w:ind w:left="1980"/>
+        <w:rPr>
+          <w:rFonts w:ascii="Arial" w:hAnsi="Arial" w:cs="Arial"/>
+          <w:color w:val="222222"/>
+          <w:sz w:val="24"/>
+        </w:rPr>
+      </w:pPr>
+      <w:r>
+        <w:rPr>
+          <w:rFonts w:ascii="Arial" w:hAnsi="Arial" w:cs="Arial"/>
+          <w:color w:val="222222"/>
+          <w:sz w:val="24"/>
+        </w:rPr>
+        <w:t xml:space="preserve">Web application Security </w:t>
+      </w:r>
+      <w:r>
+        <w:rPr>
+          <w:rFonts w:ascii="Arial" w:hAnsi="Arial" w:cs="Arial"/>
+          <w:color w:val="222222"/>
+          <w:sz w:val="24"/>
+        </w:rPr>
+        <w:t xml:space="preserve">characteristics </w:t>
+      </w:r>
+      <w:r>
+        <w:rPr>
+          <w:rFonts w:ascii="Arial" w:hAnsi="Arial" w:cs="Arial"/>
+          <w:color w:val="222222"/>
+          <w:sz w:val="24"/>
+        </w:rPr>
+        <w:t xml:space="preserve">except: </w:t>
+      </w:r>
+      <w:r>
+        <w:rPr>
+          <w:rFonts w:ascii="Arial" w:hAnsi="Arial" w:cs="Arial"/>
+          <w:color w:val="222222"/>
+          <w:sz w:val="24"/>
+        </w:rPr>
+        <w:t xml:space="preserve">User authentication and </w:t>
+      </w:r>
+      <w:r>
+        <w:rPr>
+          <w:rFonts w:ascii="Arial" w:hAnsi="Arial" w:cs="Arial"/>
+          <w:color w:val="222222"/>
+          <w:sz w:val="24"/>
+        </w:rPr>
+        <w:t>Session time out</w:t>
+      </w:r>
+      <w:r>
+        <w:rPr>
+          <w:rFonts w:ascii="Arial" w:hAnsi="Arial" w:cs="Arial"/>
+          <w:color w:val="222222"/>
+          <w:sz w:val="24"/>
+        </w:rPr>
+        <w:t>.</w:t>
+      </w:r>
+      <w:r>
+        <w:rPr>
+          <w:rFonts w:ascii="Arial" w:hAnsi="Arial" w:cs="Arial"/>
+          <w:color w:val="222222"/>
+          <w:sz w:val="24"/>
+        </w:rPr>
+        <w:t xml:space="preserve"> </w:t>
+      </w:r>
+    </w:p>
+    <w:p>
+      <w:pPr>
+        <w:numPr>
+          <w:ilvl w:val="0"/>
+          <w:numId w:val="15"/>
+        </w:numPr>
+        <w:shd w:val="clear" w:color="auto" w:fill="FFFFFF"/>
+        <w:spacing w:before="100" w:beforeAutospacing="1" w:after="100" w:afterAutospacing="1"/>
+        <w:ind w:left="1980"/>
+        <w:rPr>
+          <w:rFonts w:ascii="Arial" w:hAnsi="Arial" w:cs="Arial"/>
+          <w:color w:val="222222"/>
+          <w:sz w:val="24"/>
+        </w:rPr>
+      </w:pPr>
+      <w:r>
+        <w:rPr>
+          <w:rFonts w:ascii="Arial" w:hAnsi="Arial" w:cs="Arial"/>
+          <w:color w:val="222222"/>
+          <w:sz w:val="24"/>
+        </w:rPr>
+        <w:t xml:space="preserve">Web application Performance </w:t>
+      </w:r>
+      <w:r>
+        <w:rPr>
+          <w:rFonts w:ascii="Arial" w:hAnsi="Arial" w:cs="Arial"/>
+          <w:color w:val="222222"/>
+          <w:sz w:val="24"/>
+        </w:rPr>
+        <w:t>testing</w:t>
+      </w:r>
+      <w:r>
+        <w:rPr>
+          <w:rFonts w:ascii="Arial" w:hAnsi="Arial" w:cs="Arial"/>
+          <w:color w:val="222222"/>
+          <w:sz w:val="24"/>
+        </w:rPr>
+        <w:t xml:space="preserve"> except: Load testing</w:t>
+      </w:r>
+      <w:r>
+        <w:rPr>
+          <w:rFonts w:ascii="Arial" w:hAnsi="Arial" w:cs="Arial"/>
+          <w:color w:val="222222"/>
+          <w:sz w:val="24"/>
+        </w:rPr>
+        <w:t>.</w:t>
+      </w:r>
+      <w:r>
+        <w:rPr>
+          <w:rFonts w:ascii="Arial" w:hAnsi="Arial" w:cs="Arial"/>
+          <w:color w:val="222222"/>
+          <w:sz w:val="24"/>
+        </w:rPr>
+        <w:t xml:space="preserve"> </w:t>
+      </w:r>
+    </w:p>
+    <w:p>
+      <w:pPr>
+        <w:numPr>
+          <w:ilvl w:val="0"/>
+          <w:numId w:val="15"/>
+        </w:numPr>
+        <w:shd w:val="clear" w:color="auto" w:fill="FFFFFF"/>
+        <w:spacing w:before="100" w:beforeAutospacing="1" w:after="100" w:afterAutospacing="1"/>
+        <w:ind w:left="1980"/>
+        <w:rPr>
+          <w:rFonts w:ascii="Arial" w:hAnsi="Arial" w:cs="Arial"/>
+          <w:color w:val="222222"/>
+          <w:sz w:val="24"/>
+        </w:rPr>
+      </w:pPr>
+      <w:r>
+        <w:rPr>
+          <w:rFonts w:ascii="Arial" w:hAnsi="Arial" w:cs="Arial"/>
+          <w:color w:val="222222"/>
+          <w:sz w:val="24"/>
+        </w:rPr>
+        <w:t xml:space="preserve">The browser does not support any browser other than </w:t>
+      </w:r>
+      <w:r>
+        <w:rPr>
+          <w:rFonts w:ascii="Arial" w:hAnsi="Arial" w:cs="Arial"/>
+          <w:sz w:val="24"/>
+        </w:rPr>
+        <w:t>Chrome.</w:t>
+      </w:r>
+    </w:p>
+    <w:p>
+      <w:pPr>
+        <w:pStyle w:val="body"/>
+        <w:spacing w:line="240" w:lineRule="auto"/>
+      </w:pPr>
+      <w:r>
+        <w:rPr>
+          <w:rFonts w:ascii="Arial" w:hAnsi="Arial" w:cs="Arial"/>
+          <w:color w:val="222222"/>
+          <w:sz w:val="24"/>
+          <w:szCs w:val="24"/>
+        </w:rPr>
+        <w:t xml:space="preserve">The browser does not support any OS other than </w:t>
+      </w:r>
+      <w:r>
+        <w:rPr>
+          <w:rFonts w:ascii="Arial" w:hAnsi="Arial" w:cs="Arial"/>
+          <w:sz w:val="24"/>
+          <w:szCs w:val="24"/>
+        </w:rPr>
+        <w:t>Windows</w:t>
+      </w:r>
+    </w:p>
     <w:p/>
-    <w:p/>
     <w:p>
       <w:pPr>
         <w:pStyle w:val="Heading1"/>
       </w:pPr>
-      <w:bookmarkStart w:id="3" w:name="_Toc55957530"/>
+      <w:bookmarkStart w:id="5" w:name="_Toc55957530"/>
       <w:r>
         <w:t>References</w:t>
       </w:r>
-      <w:bookmarkEnd w:id="3"/>
+      <w:bookmarkEnd w:id="5"/>
     </w:p>
     <w:tbl>
       <w:tblPr>
@@ -4119,7 +4639,10 @@
           </w:tcPr>
           <w:p>
             <w:r>
-              <w:t>[SRS1.1]</w:t>
+              <w:t>[SRS</w:t>
+            </w:r>
+            <w:r>
+              <w:t>]</w:t>
             </w:r>
           </w:p>
         </w:tc>
@@ -4134,12 +4657,6 @@
             <w:r>
               <w:t>Internet Banking System</w:t>
             </w:r>
-            <w:r>
-              <w:t>, Version 1.</w:t>
-            </w:r>
-            <w:r>
-              <w:t>0</w:t>
-            </w:r>
           </w:p>
         </w:tc>
       </w:tr>
@@ -4150,24 +4667,24 @@
       <w:pPr>
         <w:pStyle w:val="Heading1"/>
       </w:pPr>
-      <w:bookmarkStart w:id="4" w:name="_Toc55957531"/>
+      <w:bookmarkStart w:id="6" w:name="_Toc55957531"/>
       <w:r>
         <w:t>Definitions and</w:t>
       </w:r>
       <w:r>
         <w:t xml:space="preserve"> Acronyms</w:t>
       </w:r>
-      <w:bookmarkEnd w:id="4"/>
+      <w:bookmarkEnd w:id="6"/>
     </w:p>
     <w:p>
       <w:pPr>
         <w:pStyle w:val="Heading2"/>
       </w:pPr>
-      <w:bookmarkStart w:id="5" w:name="_Toc55957532"/>
+      <w:bookmarkStart w:id="7" w:name="_Toc55957532"/>
       <w:r>
         <w:t>Definitions</w:t>
       </w:r>
-      <w:bookmarkEnd w:id="5"/>
+      <w:bookmarkEnd w:id="7"/>
     </w:p>
     <w:p>
       <w:pPr>
@@ -4239,12 +4756,12 @@
       <w:r>
         <w:br w:type="page"/>
       </w:r>
-      <w:bookmarkStart w:id="6" w:name="_Toc55957534"/>
+      <w:bookmarkStart w:id="8" w:name="_Toc55957534"/>
       <w:r>
         <w:lastRenderedPageBreak/>
         <w:t>Verification and Validation Overview</w:t>
       </w:r>
-      <w:bookmarkEnd w:id="6"/>
+      <w:bookmarkEnd w:id="8"/>
       <w:r>
         <w:t xml:space="preserve"> </w:t>
       </w:r>
@@ -4253,11 +4770,11 @@
       <w:pPr>
         <w:pStyle w:val="Heading2"/>
       </w:pPr>
-      <w:bookmarkStart w:id="7" w:name="_Toc55957536"/>
+      <w:bookmarkStart w:id="9" w:name="_Toc55957536"/>
       <w:r>
         <w:t>Verification &amp; Validation Environment</w:t>
       </w:r>
-      <w:bookmarkEnd w:id="7"/>
+      <w:bookmarkEnd w:id="9"/>
     </w:p>
     <w:p>
       <w:pPr>
@@ -4335,11 +4852,11 @@
       <w:pPr>
         <w:pStyle w:val="Heading2"/>
       </w:pPr>
-      <w:bookmarkStart w:id="8" w:name="_Toc55957537"/>
+      <w:bookmarkStart w:id="10" w:name="_Toc55957537"/>
       <w:r>
         <w:t>Tools, Techniques, and Methodologies</w:t>
       </w:r>
-      <w:bookmarkEnd w:id="8"/>
+      <w:bookmarkEnd w:id="10"/>
     </w:p>
     <w:p>
       <w:r>
@@ -4354,11 +4871,11 @@
       <w:pPr>
         <w:pStyle w:val="Heading3"/>
       </w:pPr>
-      <w:bookmarkStart w:id="9" w:name="_Toc55957538"/>
+      <w:bookmarkStart w:id="11" w:name="_Toc55957538"/>
       <w:r>
         <w:t>Verification</w:t>
       </w:r>
-      <w:bookmarkEnd w:id="9"/>
+      <w:bookmarkEnd w:id="11"/>
     </w:p>
     <w:p>
       <w:pPr>
@@ -4419,11 +4936,11 @@
       <w:pPr>
         <w:pStyle w:val="Heading3"/>
       </w:pPr>
-      <w:bookmarkStart w:id="10" w:name="_Toc55957539"/>
+      <w:bookmarkStart w:id="12" w:name="_Toc55957539"/>
       <w:r>
         <w:t>Validation</w:t>
       </w:r>
-      <w:bookmarkEnd w:id="10"/>
+      <w:bookmarkEnd w:id="12"/>
     </w:p>
     <w:p>
       <w:pPr>
@@ -4478,11 +4995,11 @@
       <w:pPr>
         <w:pStyle w:val="Heading3"/>
       </w:pPr>
-      <w:bookmarkStart w:id="11" w:name="_Toc55957540"/>
+      <w:bookmarkStart w:id="13" w:name="_Toc55957540"/>
       <w:r>
         <w:t>Review</w:t>
       </w:r>
-      <w:bookmarkEnd w:id="11"/>
+      <w:bookmarkEnd w:id="13"/>
     </w:p>
     <w:p>
       <w:pPr>
@@ -4510,26 +5027,26 @@
       <w:pPr>
         <w:pStyle w:val="Heading1"/>
       </w:pPr>
-      <w:bookmarkStart w:id="12" w:name="Heading1"/>
+      <w:bookmarkStart w:id="14" w:name="Heading1"/>
       <w:r>
         <w:br w:type="page"/>
       </w:r>
-      <w:bookmarkStart w:id="13" w:name="_Toc55957541"/>
+      <w:bookmarkStart w:id="15" w:name="_Toc55957541"/>
       <w:r>
         <w:lastRenderedPageBreak/>
         <w:t>Life-Cycle Verification and Validation</w:t>
       </w:r>
-      <w:bookmarkEnd w:id="13"/>
+      <w:bookmarkEnd w:id="15"/>
     </w:p>
     <w:p>
       <w:pPr>
         <w:pStyle w:val="Heading2"/>
       </w:pPr>
-      <w:bookmarkStart w:id="14" w:name="_Toc55957542"/>
+      <w:bookmarkStart w:id="16" w:name="_Toc55957542"/>
       <w:r>
         <w:t>Requirement Phase</w:t>
       </w:r>
-      <w:bookmarkEnd w:id="14"/>
+      <w:bookmarkEnd w:id="16"/>
     </w:p>
     <w:p>
       <w:r>
@@ -4576,13 +5093,13 @@
       <w:pPr>
         <w:pStyle w:val="Heading3"/>
       </w:pPr>
-      <w:bookmarkStart w:id="15" w:name="_Toc39740965"/>
-      <w:bookmarkStart w:id="16" w:name="_Toc55957543"/>
+      <w:bookmarkStart w:id="17" w:name="_Toc39740965"/>
+      <w:bookmarkStart w:id="18" w:name="_Toc55957543"/>
       <w:r>
         <w:t>Unambiguity</w:t>
       </w:r>
-      <w:bookmarkEnd w:id="15"/>
-      <w:bookmarkEnd w:id="16"/>
+      <w:bookmarkEnd w:id="17"/>
+      <w:bookmarkEnd w:id="18"/>
     </w:p>
     <w:p>
       <w:r>
@@ -4599,13 +5116,13 @@
       <w:pPr>
         <w:pStyle w:val="Heading3"/>
       </w:pPr>
-      <w:bookmarkStart w:id="17" w:name="_Toc39740966"/>
-      <w:bookmarkStart w:id="18" w:name="_Toc55957544"/>
+      <w:bookmarkStart w:id="19" w:name="_Toc39740966"/>
+      <w:bookmarkStart w:id="20" w:name="_Toc55957544"/>
       <w:r>
         <w:t>Completeness</w:t>
       </w:r>
-      <w:bookmarkEnd w:id="17"/>
-      <w:bookmarkEnd w:id="18"/>
+      <w:bookmarkEnd w:id="19"/>
+      <w:bookmarkEnd w:id="20"/>
     </w:p>
     <w:p>
       <w:r>
@@ -4625,13 +5142,13 @@
       <w:pPr>
         <w:pStyle w:val="Heading3"/>
       </w:pPr>
-      <w:bookmarkStart w:id="19" w:name="_Toc39740967"/>
-      <w:bookmarkStart w:id="20" w:name="_Toc55957545"/>
+      <w:bookmarkStart w:id="21" w:name="_Toc39740967"/>
+      <w:bookmarkStart w:id="22" w:name="_Toc55957545"/>
       <w:r>
         <w:t>Consistency</w:t>
       </w:r>
-      <w:bookmarkEnd w:id="19"/>
-      <w:bookmarkEnd w:id="20"/>
+      <w:bookmarkEnd w:id="21"/>
+      <w:bookmarkEnd w:id="22"/>
     </w:p>
     <w:p>
       <w:r>
@@ -4648,13 +5165,13 @@
       <w:pPr>
         <w:pStyle w:val="Heading3"/>
       </w:pPr>
-      <w:bookmarkStart w:id="21" w:name="_Toc39740968"/>
-      <w:bookmarkStart w:id="22" w:name="_Toc55957546"/>
+      <w:bookmarkStart w:id="23" w:name="_Toc39740968"/>
+      <w:bookmarkStart w:id="24" w:name="_Toc55957546"/>
       <w:r>
         <w:t>Modifiability</w:t>
       </w:r>
-      <w:bookmarkEnd w:id="21"/>
-      <w:bookmarkEnd w:id="22"/>
+      <w:bookmarkEnd w:id="23"/>
+      <w:bookmarkEnd w:id="24"/>
     </w:p>
     <w:p>
       <w:r>
@@ -4671,13 +5188,13 @@
       <w:pPr>
         <w:pStyle w:val="Heading3"/>
       </w:pPr>
-      <w:bookmarkStart w:id="23" w:name="_Toc39740969"/>
-      <w:bookmarkStart w:id="24" w:name="_Toc55957547"/>
+      <w:bookmarkStart w:id="25" w:name="_Toc39740969"/>
+      <w:bookmarkStart w:id="26" w:name="_Toc55957547"/>
       <w:r>
         <w:t>Traceability</w:t>
       </w:r>
-      <w:bookmarkEnd w:id="23"/>
-      <w:bookmarkEnd w:id="24"/>
+      <w:bookmarkEnd w:id="25"/>
+      <w:bookmarkEnd w:id="26"/>
     </w:p>
     <w:p>
       <w:r>
@@ -4706,14 +5223,14 @@
       <w:pPr>
         <w:pStyle w:val="Heading2"/>
       </w:pPr>
-      <w:bookmarkStart w:id="25" w:name="_Toc39740971"/>
-      <w:bookmarkStart w:id="26" w:name="_Toc55957549"/>
+      <w:bookmarkStart w:id="27" w:name="_Toc39740971"/>
+      <w:bookmarkStart w:id="28" w:name="_Toc55957549"/>
       <w:r>
         <w:lastRenderedPageBreak/>
         <w:t>Design Phase</w:t>
       </w:r>
-      <w:bookmarkEnd w:id="25"/>
-      <w:bookmarkEnd w:id="26"/>
+      <w:bookmarkEnd w:id="27"/>
+      <w:bookmarkEnd w:id="28"/>
     </w:p>
     <w:p>
       <w:r>
@@ -4778,13 +5295,13 @@
       <w:pPr>
         <w:pStyle w:val="Heading3"/>
       </w:pPr>
-      <w:bookmarkStart w:id="27" w:name="_Toc39740972"/>
-      <w:bookmarkStart w:id="28" w:name="_Toc55957550"/>
+      <w:bookmarkStart w:id="29" w:name="_Toc39740972"/>
+      <w:bookmarkStart w:id="30" w:name="_Toc55957550"/>
       <w:r>
         <w:t>Requirements Traceability</w:t>
       </w:r>
-      <w:bookmarkEnd w:id="27"/>
-      <w:bookmarkEnd w:id="28"/>
+      <w:bookmarkEnd w:id="29"/>
+      <w:bookmarkEnd w:id="30"/>
     </w:p>
     <w:p>
       <w:pPr>
@@ -4945,13 +5462,13 @@
       <w:pPr>
         <w:pStyle w:val="Heading2"/>
       </w:pPr>
-      <w:bookmarkStart w:id="29" w:name="_Toc39740973"/>
-      <w:bookmarkStart w:id="30" w:name="_Toc55957551"/>
+      <w:bookmarkStart w:id="31" w:name="_Toc39740973"/>
+      <w:bookmarkStart w:id="32" w:name="_Toc55957551"/>
       <w:r>
         <w:t>Development Phase</w:t>
       </w:r>
-      <w:bookmarkEnd w:id="29"/>
-      <w:bookmarkEnd w:id="30"/>
+      <w:bookmarkEnd w:id="31"/>
+      <w:bookmarkEnd w:id="32"/>
     </w:p>
     <w:p>
       <w:pPr>
@@ -5002,23 +5519,23 @@
       <w:pPr>
         <w:pStyle w:val="Heading3"/>
       </w:pPr>
-      <w:bookmarkStart w:id="31" w:name="_Toc39740974"/>
-      <w:bookmarkStart w:id="32" w:name="_Toc55957552"/>
+      <w:bookmarkStart w:id="33" w:name="_Toc39740974"/>
+      <w:bookmarkStart w:id="34" w:name="_Toc55957552"/>
       <w:r>
         <w:t>Proactive Techniques</w:t>
       </w:r>
-      <w:bookmarkEnd w:id="31"/>
-      <w:bookmarkEnd w:id="32"/>
+      <w:bookmarkEnd w:id="33"/>
+      <w:bookmarkEnd w:id="34"/>
     </w:p>
     <w:p>
       <w:pPr>
         <w:pStyle w:val="Heading4"/>
       </w:pPr>
-      <w:bookmarkStart w:id="33" w:name="_Toc39740975"/>
+      <w:bookmarkStart w:id="35" w:name="_Toc39740975"/>
       <w:r>
         <w:t>Code Review</w:t>
       </w:r>
-      <w:bookmarkEnd w:id="33"/>
+      <w:bookmarkEnd w:id="35"/>
     </w:p>
     <w:p>
       <w:pPr>
@@ -5093,22 +5610,22 @@
       <w:pPr>
         <w:pStyle w:val="Heading4"/>
       </w:pPr>
-      <w:bookmarkStart w:id="34" w:name="_Toc39740977"/>
+      <w:bookmarkStart w:id="36" w:name="_Toc39740977"/>
       <w:r>
         <w:t>Reactive Techniques</w:t>
       </w:r>
-      <w:bookmarkEnd w:id="34"/>
+      <w:bookmarkEnd w:id="36"/>
     </w:p>
     <w:p>
       <w:pPr>
         <w:pStyle w:val="ThirdHeading"/>
         <w:spacing w:line="240" w:lineRule="auto"/>
       </w:pPr>
-      <w:bookmarkStart w:id="35" w:name="_Toc39740978"/>
+      <w:bookmarkStart w:id="37" w:name="_Toc39740978"/>
       <w:r>
         <w:t>Defect Tracking</w:t>
       </w:r>
-      <w:bookmarkEnd w:id="35"/>
+      <w:bookmarkEnd w:id="37"/>
     </w:p>
     <w:p>
       <w:pPr>
@@ -5159,26 +5676,26 @@
       <w:pPr>
         <w:pStyle w:val="Heading2"/>
       </w:pPr>
-      <w:bookmarkStart w:id="36" w:name="_Toc39740979"/>
-      <w:bookmarkStart w:id="37" w:name="_Toc55957553"/>
+      <w:bookmarkStart w:id="38" w:name="_Toc39740979"/>
+      <w:bookmarkStart w:id="39" w:name="_Toc55957553"/>
       <w:r>
         <w:lastRenderedPageBreak/>
         <w:t>Testing Phase</w:t>
       </w:r>
-      <w:bookmarkEnd w:id="36"/>
-      <w:bookmarkEnd w:id="37"/>
-    </w:p>
-    <w:p>
-      <w:pPr>
-        <w:pStyle w:val="Heading3"/>
-      </w:pPr>
-      <w:bookmarkStart w:id="38" w:name="_Toc39740980"/>
-      <w:bookmarkStart w:id="39" w:name="_Toc55957554"/>
-      <w:r>
-        <w:t>Testing Plan</w:t>
-      </w:r>
       <w:bookmarkEnd w:id="38"/>
       <w:bookmarkEnd w:id="39"/>
+    </w:p>
+    <w:p>
+      <w:pPr>
+        <w:pStyle w:val="Heading3"/>
+      </w:pPr>
+      <w:bookmarkStart w:id="40" w:name="_Toc39740980"/>
+      <w:bookmarkStart w:id="41" w:name="_Toc55957554"/>
+      <w:r>
+        <w:t>Testing Plan</w:t>
+      </w:r>
+      <w:bookmarkEnd w:id="40"/>
+      <w:bookmarkEnd w:id="41"/>
       <w:r>
         <w:t xml:space="preserve"> </w:t>
       </w:r>
@@ -5206,9 +5723,9 @@
           <w:sz w:val="22"/>
         </w:rPr>
       </w:pPr>
-      <w:bookmarkStart w:id="40" w:name="_Toc39740981"/>
-    </w:p>
-    <w:bookmarkEnd w:id="40"/>
+      <w:bookmarkStart w:id="42" w:name="_Toc39740981"/>
+    </w:p>
+    <w:bookmarkEnd w:id="42"/>
     <w:p>
       <w:pPr>
         <w:pStyle w:val="body"/>
@@ -5263,14 +5780,14 @@
           <w:sz w:val="22"/>
         </w:rPr>
       </w:pPr>
-      <w:bookmarkStart w:id="41" w:name="_Toc39740982"/>
+      <w:bookmarkStart w:id="43" w:name="_Toc39740982"/>
       <w:r>
         <w:rPr>
           <w:sz w:val="22"/>
         </w:rPr>
         <w:t>Test planning</w:t>
       </w:r>
-      <w:bookmarkEnd w:id="41"/>
+      <w:bookmarkEnd w:id="43"/>
     </w:p>
     <w:p>
       <w:pPr>
@@ -5309,14 +5826,14 @@
           <w:sz w:val="22"/>
         </w:rPr>
       </w:pPr>
-      <w:bookmarkStart w:id="42" w:name="_Toc39740984"/>
+      <w:bookmarkStart w:id="44" w:name="_Toc39740984"/>
       <w:r>
         <w:rPr>
           <w:sz w:val="22"/>
         </w:rPr>
         <w:t>Test execution</w:t>
       </w:r>
-      <w:bookmarkEnd w:id="42"/>
+      <w:bookmarkEnd w:id="44"/>
     </w:p>
     <w:p>
       <w:pPr>
@@ -5355,14 +5872,14 @@
           <w:sz w:val="22"/>
         </w:rPr>
       </w:pPr>
-      <w:bookmarkStart w:id="43" w:name="_Toc39740985"/>
+      <w:bookmarkStart w:id="45" w:name="_Toc39740985"/>
       <w:r>
         <w:rPr>
           <w:sz w:val="22"/>
         </w:rPr>
         <w:t>Test improvement</w:t>
       </w:r>
-      <w:bookmarkEnd w:id="43"/>
+      <w:bookmarkEnd w:id="45"/>
     </w:p>
     <w:p>
       <w:pPr>
@@ -5444,14 +5961,14 @@
           <w:sz w:val="22"/>
         </w:rPr>
       </w:pPr>
-      <w:bookmarkStart w:id="44" w:name="_Toc39740986"/>
+      <w:bookmarkStart w:id="46" w:name="_Toc39740986"/>
       <w:r>
         <w:rPr>
           <w:sz w:val="22"/>
         </w:rPr>
         <w:t>Test planning</w:t>
       </w:r>
-      <w:bookmarkEnd w:id="44"/>
+      <w:bookmarkEnd w:id="46"/>
     </w:p>
     <w:p>
       <w:pPr>
@@ -5496,14 +6013,14 @@
           <w:sz w:val="22"/>
         </w:rPr>
       </w:pPr>
-      <w:bookmarkStart w:id="45" w:name="_Toc39740988"/>
+      <w:bookmarkStart w:id="47" w:name="_Toc39740988"/>
       <w:r>
         <w:rPr>
           <w:sz w:val="22"/>
         </w:rPr>
         <w:t>Test execution</w:t>
       </w:r>
-      <w:bookmarkEnd w:id="45"/>
+      <w:bookmarkEnd w:id="47"/>
     </w:p>
     <w:p>
       <w:pPr>
@@ -5561,13 +6078,13 @@
       <w:pPr>
         <w:pStyle w:val="Heading3"/>
       </w:pPr>
-      <w:bookmarkStart w:id="46" w:name="_Toc39740989"/>
-      <w:bookmarkStart w:id="47" w:name="_Toc55957555"/>
+      <w:bookmarkStart w:id="48" w:name="_Toc39740989"/>
+      <w:bookmarkStart w:id="49" w:name="_Toc55957555"/>
       <w:r>
         <w:t>Test design</w:t>
       </w:r>
-      <w:bookmarkEnd w:id="46"/>
-      <w:bookmarkEnd w:id="47"/>
+      <w:bookmarkEnd w:id="48"/>
+      <w:bookmarkEnd w:id="49"/>
     </w:p>
     <w:p>
       <w:pPr>
@@ -5665,12 +6182,60 @@
     <w:p>
       <w:pPr>
         <w:pStyle w:val="body"/>
+        <w:tabs>
+          <w:tab w:val="left" w:pos="720"/>
+        </w:tabs>
         <w:spacing w:line="240" w:lineRule="auto"/>
-      </w:pPr>
-      <w:r>
-        <w:t xml:space="preserve"> </w:t>
-      </w:r>
-    </w:p>
+        <w:rPr>
+          <w:sz w:val="21"/>
+        </w:rPr>
+      </w:pPr>
+    </w:p>
+    <w:p>
+      <w:pPr>
+        <w:pStyle w:val="body"/>
+        <w:tabs>
+          <w:tab w:val="left" w:pos="720"/>
+        </w:tabs>
+        <w:spacing w:line="240" w:lineRule="auto"/>
+        <w:rPr>
+          <w:sz w:val="21"/>
+        </w:rPr>
+      </w:pPr>
+    </w:p>
+    <w:p>
+      <w:pPr>
+        <w:pStyle w:val="Style41"/>
+        <w:rPr>
+          <w:noProof/>
+        </w:rPr>
+      </w:pPr>
+    </w:p>
+    <w:p>
+      <w:pPr>
+        <w:pStyle w:val="Style41"/>
+        <w:rPr>
+          <w:noProof/>
+        </w:rPr>
+      </w:pPr>
+    </w:p>
+    <w:p>
+      <w:pPr>
+        <w:pStyle w:val="Style41"/>
+        <w:rPr>
+          <w:noProof/>
+        </w:rPr>
+      </w:pPr>
+    </w:p>
+    <w:p>
+      <w:pPr>
+        <w:pStyle w:val="Style41"/>
+        <w:rPr>
+          <w:noProof/>
+        </w:rPr>
+      </w:pPr>
+    </w:p>
+    <w:p/>
     <w:p>
       <w:pPr>
         <w:pStyle w:val="body"/>
@@ -5683,11 +6248,8 @@
     <w:p/>
     <w:p/>
     <w:p/>
-    <w:p>
-      <w:bookmarkStart w:id="48" w:name="_GoBack"/>
-      <w:bookmarkEnd w:id="12"/>
-      <w:bookmarkEnd w:id="48"/>
-    </w:p>
+    <w:bookmarkEnd w:id="14"/>
+    <w:p/>
     <w:sectPr>
       <w:headerReference w:type="even" r:id="rId10"/>
       <w:pgSz w:w="12240" w:h="15840"/>
@@ -5795,7 +6357,7 @@
         <w:rStyle w:val="PageNumber"/>
         <w:noProof/>
       </w:rPr>
-      <w:t>2</w:t>
+      <w:t>9</w:t>
     </w:r>
     <w:r>
       <w:rPr>
@@ -6265,6 +6827,119 @@
     </w:lvl>
   </w:abstractNum>
   <w:abstractNum w:abstractNumId="5" w15:restartNumberingAfterBreak="0">
+    <w:nsid w:val="1B344619"/>
+    <w:multiLevelType w:val="hybridMultilevel"/>
+    <w:tmpl w:val="F1DAD590"/>
+    <w:lvl w:ilvl="0" w:tplc="7CC2C0E4">
+      <w:start w:val="1"/>
+      <w:numFmt w:val="bullet"/>
+      <w:lvlText w:val=""/>
+      <w:lvlJc w:val="left"/>
+      <w:pPr>
+        <w:ind w:left="1800" w:hanging="360"/>
+      </w:pPr>
+      <w:rPr>
+        <w:rFonts w:ascii="Symbol" w:hAnsi="Symbol" w:cs="Symbol" w:hint="default"/>
+      </w:rPr>
+    </w:lvl>
+    <w:lvl w:ilvl="1" w:tplc="04090003" w:tentative="1">
+      <w:start w:val="1"/>
+      <w:numFmt w:val="bullet"/>
+      <w:lvlText w:val="o"/>
+      <w:lvlJc w:val="left"/>
+      <w:pPr>
+        <w:ind w:left="2520" w:hanging="360"/>
+      </w:pPr>
+      <w:rPr>
+        <w:rFonts w:ascii="Courier New" w:hAnsi="Courier New" w:cs="Courier New" w:hint="default"/>
+      </w:rPr>
+    </w:lvl>
+    <w:lvl w:ilvl="2" w:tplc="04090005" w:tentative="1">
+      <w:start w:val="1"/>
+      <w:numFmt w:val="bullet"/>
+      <w:lvlText w:val=""/>
+      <w:lvlJc w:val="left"/>
+      <w:pPr>
+        <w:ind w:left="3240" w:hanging="360"/>
+      </w:pPr>
+      <w:rPr>
+        <w:rFonts w:ascii="Wingdings" w:hAnsi="Wingdings" w:hint="default"/>
+      </w:rPr>
+    </w:lvl>
+    <w:lvl w:ilvl="3" w:tplc="04090001" w:tentative="1">
+      <w:start w:val="1"/>
+      <w:numFmt w:val="bullet"/>
+      <w:lvlText w:val=""/>
+      <w:lvlJc w:val="left"/>
+      <w:pPr>
+        <w:ind w:left="3960" w:hanging="360"/>
+      </w:pPr>
+      <w:rPr>
+        <w:rFonts w:ascii="Symbol" w:hAnsi="Symbol" w:hint="default"/>
+      </w:rPr>
+    </w:lvl>
+    <w:lvl w:ilvl="4" w:tplc="04090003" w:tentative="1">
+      <w:start w:val="1"/>
+      <w:numFmt w:val="bullet"/>
+      <w:lvlText w:val="o"/>
+      <w:lvlJc w:val="left"/>
+      <w:pPr>
+        <w:ind w:left="4680" w:hanging="360"/>
+      </w:pPr>
+      <w:rPr>
+        <w:rFonts w:ascii="Courier New" w:hAnsi="Courier New" w:cs="Courier New" w:hint="default"/>
+      </w:rPr>
+    </w:lvl>
+    <w:lvl w:ilvl="5" w:tplc="04090005" w:tentative="1">
+      <w:start w:val="1"/>
+      <w:numFmt w:val="bullet"/>
+      <w:lvlText w:val=""/>
+      <w:lvlJc w:val="left"/>
+      <w:pPr>
+        <w:ind w:left="5400" w:hanging="360"/>
+      </w:pPr>
+      <w:rPr>
+        <w:rFonts w:ascii="Wingdings" w:hAnsi="Wingdings" w:hint="default"/>
+      </w:rPr>
+    </w:lvl>
+    <w:lvl w:ilvl="6" w:tplc="04090001" w:tentative="1">
+      <w:start w:val="1"/>
+      <w:numFmt w:val="bullet"/>
+      <w:lvlText w:val=""/>
+      <w:lvlJc w:val="left"/>
+      <w:pPr>
+        <w:ind w:left="6120" w:hanging="360"/>
+      </w:pPr>
+      <w:rPr>
+        <w:rFonts w:ascii="Symbol" w:hAnsi="Symbol" w:hint="default"/>
+      </w:rPr>
+    </w:lvl>
+    <w:lvl w:ilvl="7" w:tplc="04090003" w:tentative="1">
+      <w:start w:val="1"/>
+      <w:numFmt w:val="bullet"/>
+      <w:lvlText w:val="o"/>
+      <w:lvlJc w:val="left"/>
+      <w:pPr>
+        <w:ind w:left="6840" w:hanging="360"/>
+      </w:pPr>
+      <w:rPr>
+        <w:rFonts w:ascii="Courier New" w:hAnsi="Courier New" w:cs="Courier New" w:hint="default"/>
+      </w:rPr>
+    </w:lvl>
+    <w:lvl w:ilvl="8" w:tplc="04090005" w:tentative="1">
+      <w:start w:val="1"/>
+      <w:numFmt w:val="bullet"/>
+      <w:lvlText w:val=""/>
+      <w:lvlJc w:val="left"/>
+      <w:pPr>
+        <w:ind w:left="7560" w:hanging="360"/>
+      </w:pPr>
+      <w:rPr>
+        <w:rFonts w:ascii="Wingdings" w:hAnsi="Wingdings" w:hint="default"/>
+      </w:rPr>
+    </w:lvl>
+  </w:abstractNum>
+  <w:abstractNum w:abstractNumId="6" w15:restartNumberingAfterBreak="0">
     <w:nsid w:val="1CFB0868"/>
     <w:multiLevelType w:val="hybridMultilevel"/>
     <w:tmpl w:val="53822F64"/>
@@ -6404,7 +7079,7 @@
       </w:rPr>
     </w:lvl>
   </w:abstractNum>
-  <w:abstractNum w:abstractNumId="6" w15:restartNumberingAfterBreak="0">
+  <w:abstractNum w:abstractNumId="7" w15:restartNumberingAfterBreak="0">
     <w:nsid w:val="1F704983"/>
     <w:multiLevelType w:val="singleLevel"/>
     <w:tmpl w:val="ADC867EC"/>
@@ -6422,7 +7097,7 @@
       </w:rPr>
     </w:lvl>
   </w:abstractNum>
-  <w:abstractNum w:abstractNumId="7" w15:restartNumberingAfterBreak="0">
+  <w:abstractNum w:abstractNumId="8" w15:restartNumberingAfterBreak="0">
     <w:nsid w:val="2A1C3C15"/>
     <w:multiLevelType w:val="hybridMultilevel"/>
     <w:tmpl w:val="A8241280"/>
@@ -6538,7 +7213,7 @@
       </w:pPr>
     </w:lvl>
   </w:abstractNum>
-  <w:abstractNum w:abstractNumId="8" w15:restartNumberingAfterBreak="0">
+  <w:abstractNum w:abstractNumId="9" w15:restartNumberingAfterBreak="0">
     <w:nsid w:val="2EEF458F"/>
     <w:multiLevelType w:val="hybridMultilevel"/>
     <w:tmpl w:val="91C83302"/>
@@ -6627,7 +7302,122 @@
       </w:pPr>
     </w:lvl>
   </w:abstractNum>
-  <w:abstractNum w:abstractNumId="9" w15:restartNumberingAfterBreak="0">
+  <w:abstractNum w:abstractNumId="10" w15:restartNumberingAfterBreak="0">
+    <w:nsid w:val="2F8A7376"/>
+    <w:multiLevelType w:val="hybridMultilevel"/>
+    <w:tmpl w:val="FEBC1A28"/>
+    <w:lvl w:ilvl="0" w:tplc="D812DFD2">
+      <w:start w:val="1"/>
+      <w:numFmt w:val="bullet"/>
+      <w:lvlText w:val=""/>
+      <w:lvlJc w:val="left"/>
+      <w:pPr>
+        <w:ind w:left="1080" w:hanging="360"/>
+      </w:pPr>
+      <w:rPr>
+        <w:rFonts w:ascii="Wingdings" w:hAnsi="Wingdings" w:hint="default"/>
+        <w:sz w:val="24"/>
+        <w:szCs w:val="24"/>
+      </w:rPr>
+    </w:lvl>
+    <w:lvl w:ilvl="1" w:tplc="04090003" w:tentative="1">
+      <w:start w:val="1"/>
+      <w:numFmt w:val="bullet"/>
+      <w:lvlText w:val="o"/>
+      <w:lvlJc w:val="left"/>
+      <w:pPr>
+        <w:ind w:left="1800" w:hanging="360"/>
+      </w:pPr>
+      <w:rPr>
+        <w:rFonts w:ascii="Courier New" w:hAnsi="Courier New" w:cs="Courier New" w:hint="default"/>
+      </w:rPr>
+    </w:lvl>
+    <w:lvl w:ilvl="2" w:tplc="04090005" w:tentative="1">
+      <w:start w:val="1"/>
+      <w:numFmt w:val="bullet"/>
+      <w:lvlText w:val=""/>
+      <w:lvlJc w:val="left"/>
+      <w:pPr>
+        <w:ind w:left="2520" w:hanging="360"/>
+      </w:pPr>
+      <w:rPr>
+        <w:rFonts w:ascii="Wingdings" w:hAnsi="Wingdings" w:hint="default"/>
+      </w:rPr>
+    </w:lvl>
+    <w:lvl w:ilvl="3" w:tplc="04090001" w:tentative="1">
+      <w:start w:val="1"/>
+      <w:numFmt w:val="bullet"/>
+      <w:lvlText w:val=""/>
+      <w:lvlJc w:val="left"/>
+      <w:pPr>
+        <w:ind w:left="3240" w:hanging="360"/>
+      </w:pPr>
+      <w:rPr>
+        <w:rFonts w:ascii="Symbol" w:hAnsi="Symbol" w:hint="default"/>
+      </w:rPr>
+    </w:lvl>
+    <w:lvl w:ilvl="4" w:tplc="04090003" w:tentative="1">
+      <w:start w:val="1"/>
+      <w:numFmt w:val="bullet"/>
+      <w:lvlText w:val="o"/>
+      <w:lvlJc w:val="left"/>
+      <w:pPr>
+        <w:ind w:left="3960" w:hanging="360"/>
+      </w:pPr>
+      <w:rPr>
+        <w:rFonts w:ascii="Courier New" w:hAnsi="Courier New" w:cs="Courier New" w:hint="default"/>
+      </w:rPr>
+    </w:lvl>
+    <w:lvl w:ilvl="5" w:tplc="04090005" w:tentative="1">
+      <w:start w:val="1"/>
+      <w:numFmt w:val="bullet"/>
+      <w:lvlText w:val=""/>
+      <w:lvlJc w:val="left"/>
+      <w:pPr>
+        <w:ind w:left="4680" w:hanging="360"/>
+      </w:pPr>
+      <w:rPr>
+        <w:rFonts w:ascii="Wingdings" w:hAnsi="Wingdings" w:hint="default"/>
+      </w:rPr>
+    </w:lvl>
+    <w:lvl w:ilvl="6" w:tplc="04090001" w:tentative="1">
+      <w:start w:val="1"/>
+      <w:numFmt w:val="bullet"/>
+      <w:lvlText w:val=""/>
+      <w:lvlJc w:val="left"/>
+      <w:pPr>
+        <w:ind w:left="5400" w:hanging="360"/>
+      </w:pPr>
+      <w:rPr>
+        <w:rFonts w:ascii="Symbol" w:hAnsi="Symbol" w:hint="default"/>
+      </w:rPr>
+    </w:lvl>
+    <w:lvl w:ilvl="7" w:tplc="04090003" w:tentative="1">
+      <w:start w:val="1"/>
+      <w:numFmt w:val="bullet"/>
+      <w:lvlText w:val="o"/>
+      <w:lvlJc w:val="left"/>
+      <w:pPr>
+        <w:ind w:left="6120" w:hanging="360"/>
+      </w:pPr>
+      <w:rPr>
+        <w:rFonts w:ascii="Courier New" w:hAnsi="Courier New" w:cs="Courier New" w:hint="default"/>
+      </w:rPr>
+    </w:lvl>
+    <w:lvl w:ilvl="8" w:tplc="04090005" w:tentative="1">
+      <w:start w:val="1"/>
+      <w:numFmt w:val="bullet"/>
+      <w:lvlText w:val=""/>
+      <w:lvlJc w:val="left"/>
+      <w:pPr>
+        <w:ind w:left="6840" w:hanging="360"/>
+      </w:pPr>
+      <w:rPr>
+        <w:rFonts w:ascii="Wingdings" w:hAnsi="Wingdings" w:hint="default"/>
+      </w:rPr>
+    </w:lvl>
+  </w:abstractNum>
+  <w:abstractNum w:abstractNumId="11" w15:restartNumberingAfterBreak="0">
     <w:nsid w:val="3D842D97"/>
     <w:multiLevelType w:val="singleLevel"/>
     <w:tmpl w:val="ADC867EC"/>
@@ -6645,7 +7435,7 @@
       </w:rPr>
     </w:lvl>
   </w:abstractNum>
-  <w:abstractNum w:abstractNumId="10" w15:restartNumberingAfterBreak="0">
+  <w:abstractNum w:abstractNumId="12" w15:restartNumberingAfterBreak="0">
     <w:nsid w:val="4CE5218F"/>
     <w:multiLevelType w:val="multilevel"/>
     <w:tmpl w:val="69BE08D6"/>
@@ -6767,7 +7557,7 @@
       </w:pPr>
     </w:lvl>
   </w:abstractNum>
-  <w:abstractNum w:abstractNumId="11" w15:restartNumberingAfterBreak="0">
+  <w:abstractNum w:abstractNumId="13" w15:restartNumberingAfterBreak="0">
     <w:nsid w:val="528B7462"/>
     <w:multiLevelType w:val="hybridMultilevel"/>
     <w:tmpl w:val="0F220326"/>
@@ -6907,7 +7697,7 @@
       </w:rPr>
     </w:lvl>
   </w:abstractNum>
-  <w:abstractNum w:abstractNumId="12" w15:restartNumberingAfterBreak="0">
+  <w:abstractNum w:abstractNumId="14" w15:restartNumberingAfterBreak="0">
     <w:nsid w:val="55624C3D"/>
     <w:multiLevelType w:val="singleLevel"/>
     <w:tmpl w:val="8FE0E5CE"/>
@@ -6923,7 +7713,7 @@
     </w:lvl>
   </w:abstractNum>
   <w:num w:numId="1">
-    <w:abstractNumId w:val="10"/>
+    <w:abstractNumId w:val="12"/>
   </w:num>
   <w:num w:numId="2">
     <w:abstractNumId w:val="0"/>
@@ -6932,34 +7722,61 @@
     <w:abstractNumId w:val="1"/>
   </w:num>
   <w:num w:numId="4">
-    <w:abstractNumId w:val="7"/>
+    <w:abstractNumId w:val="8"/>
   </w:num>
   <w:num w:numId="5">
     <w:abstractNumId w:val="2"/>
   </w:num>
   <w:num w:numId="6">
-    <w:abstractNumId w:val="12"/>
+    <w:abstractNumId w:val="14"/>
   </w:num>
   <w:num w:numId="7">
     <w:abstractNumId w:val="4"/>
   </w:num>
   <w:num w:numId="8">
-    <w:abstractNumId w:val="9"/>
+    <w:abstractNumId w:val="11"/>
   </w:num>
   <w:num w:numId="9">
+    <w:abstractNumId w:val="7"/>
+  </w:num>
+  <w:num w:numId="10">
+    <w:abstractNumId w:val="13"/>
+  </w:num>
+  <w:num w:numId="11">
     <w:abstractNumId w:val="6"/>
   </w:num>
-  <w:num w:numId="10">
-    <w:abstractNumId w:val="11"/>
-  </w:num>
-  <w:num w:numId="11">
-    <w:abstractNumId w:val="5"/>
-  </w:num>
   <w:num w:numId="12">
-    <w:abstractNumId w:val="8"/>
+    <w:abstractNumId w:val="9"/>
   </w:num>
   <w:num w:numId="13">
     <w:abstractNumId w:val="3"/>
+  </w:num>
+  <w:num w:numId="14">
+    <w:abstractNumId w:val="10"/>
+  </w:num>
+  <w:num w:numId="15">
+    <w:abstractNumId w:val="5"/>
+  </w:num>
+  <w:num w:numId="16">
+    <w:abstractNumId w:val="12"/>
+  </w:num>
+  <w:num w:numId="17">
+    <w:abstractNumId w:val="12"/>
+  </w:num>
+  <w:num w:numId="18">
+    <w:abstractNumId w:val="12"/>
+  </w:num>
+  <w:num w:numId="19">
+    <w:abstractNumId w:val="12"/>
+  </w:num>
+  <w:num w:numId="20">
+    <w:abstractNumId w:val="12"/>
+  </w:num>
+  <w:num w:numId="21">
+    <w:abstractNumId w:val="12"/>
+  </w:num>
+  <w:num w:numId="22">
+    <w:abstractNumId w:val="12"/>
   </w:num>
   <w:numIdMacAtCleanup w:val="11"/>
 </w:numbering>
@@ -6979,8 +7796,8 @@
   <w:latentStyles w:defLockedState="0" w:defUIPriority="99" w:defSemiHidden="0" w:defUnhideWhenUsed="0" w:defQFormat="0" w:count="371">
     <w:lsdException w:name="Normal" w:uiPriority="0" w:qFormat="1"/>
     <w:lsdException w:name="heading 1" w:uiPriority="9" w:qFormat="1"/>
-    <w:lsdException w:name="heading 2" w:uiPriority="9" w:qFormat="1"/>
-    <w:lsdException w:name="heading 3" w:uiPriority="9" w:qFormat="1"/>
+    <w:lsdException w:name="heading 2" w:uiPriority="0" w:qFormat="1"/>
+    <w:lsdException w:name="heading 3" w:uiPriority="0" w:qFormat="1"/>
     <w:lsdException w:name="heading 4" w:uiPriority="9" w:qFormat="1"/>
     <w:lsdException w:name="heading 5" w:uiPriority="9" w:qFormat="1"/>
     <w:lsdException w:name="heading 6" w:uiPriority="9" w:qFormat="1"/>
@@ -7699,6 +8516,7 @@
   <w:style w:type="character" w:styleId="Hyperlink">
     <w:name w:val="Hyperlink"/>
     <w:basedOn w:val="DefaultParagraphFont"/>
+    <w:uiPriority w:val="99"/>
     <w:rPr>
       <w:color w:val="0000FF"/>
       <w:u w:val="single"/>
@@ -7932,6 +8750,7 @@
   <w:style w:type="paragraph" w:styleId="NormalWeb">
     <w:name w:val="Normal (Web)"/>
     <w:basedOn w:val="Normal"/>
+    <w:uiPriority w:val="99"/>
     <w:pPr>
       <w:spacing w:before="100" w:beforeAutospacing="1" w:after="100" w:afterAutospacing="1"/>
     </w:pPr>
@@ -8128,6 +8947,62 @@
       <w:ind w:left="720"/>
       <w:contextualSpacing/>
     </w:pPr>
+  </w:style>
+  <w:style w:type="paragraph" w:customStyle="1" w:styleId="Style41">
+    <w:name w:val="Style41"/>
+    <w:basedOn w:val="Normal"/>
+    <w:next w:val="Normal"/>
+    <w:autoRedefine/>
+    <w:qFormat/>
+    <w:rsid w:val="007647B7"/>
+    <w:pPr>
+      <w:pBdr>
+        <w:bottom w:val="single" w:sz="18" w:space="1" w:color="2C68A4"/>
+      </w:pBdr>
+      <w:tabs>
+        <w:tab w:val="left" w:pos="720"/>
+        <w:tab w:val="left" w:pos="1080"/>
+      </w:tabs>
+      <w:overflowPunct w:val="0"/>
+      <w:autoSpaceDE w:val="0"/>
+      <w:autoSpaceDN w:val="0"/>
+      <w:adjustRightInd w:val="0"/>
+      <w:ind w:left="1080" w:hanging="360"/>
+      <w:textAlignment w:val="baseline"/>
+    </w:pPr>
+    <w:rPr>
+      <w:rFonts w:ascii="Arial" w:hAnsi="Arial" w:cs="Arial"/>
+      <w:b/>
+      <w:bCs/>
+      <w:color w:val="2C68A4"/>
+      <w:sz w:val="24"/>
+    </w:rPr>
+  </w:style>
+  <w:style w:type="paragraph" w:styleId="TOCHeading">
+    <w:name w:val="TOC Heading"/>
+    <w:basedOn w:val="Heading1"/>
+    <w:next w:val="Normal"/>
+    <w:uiPriority w:val="39"/>
+    <w:semiHidden/>
+    <w:unhideWhenUsed/>
+    <w:qFormat/>
+    <w:rsid w:val="007647B7"/>
+    <w:pPr>
+      <w:keepLines/>
+      <w:numPr>
+        <w:numId w:val="0"/>
+      </w:numPr>
+      <w:spacing w:before="240" w:after="0"/>
+      <w:outlineLvl w:val="9"/>
+    </w:pPr>
+    <w:rPr>
+      <w:rFonts w:asciiTheme="majorHAnsi" w:eastAsiaTheme="majorEastAsia" w:hAnsiTheme="majorHAnsi" w:cstheme="majorBidi"/>
+      <w:b w:val="0"/>
+      <w:bCs w:val="0"/>
+      <w:noProof w:val="0"/>
+      <w:color w:val="2E74B5" w:themeColor="accent1" w:themeShade="BF"/>
+      <w:szCs w:val="32"/>
+    </w:rPr>
   </w:style>
 </w:styles>
 </file>
@@ -8398,7 +9273,7 @@
 </file>
 
 <file path=customXml/itemProps1.xml><?xml version="1.0" encoding="utf-8"?>
-<ds:datastoreItem xmlns:ds="http://schemas.openxmlformats.org/officeDocument/2006/customXml" ds:itemID="{7B05C632-93B8-4E2C-8603-93A848F8762F}">
+<ds:datastoreItem xmlns:ds="http://schemas.openxmlformats.org/officeDocument/2006/customXml" ds:itemID="{88AD3CD0-27C8-4046-9144-0AEEBD191F9D}">
   <ds:schemaRefs>
     <ds:schemaRef ds:uri="http://schemas.openxmlformats.org/officeDocument/2006/bibliography"/>
   </ds:schemaRefs>

</xml_diff>